<commit_message>
Ultima aula de Git e Github
</commit_message>
<xml_diff>
--- a/resumo das aulas/05 - Primeiros passos com GitHub.docx
+++ b/resumo das aulas/05 - Primeiros passos com GitHub.docx
@@ -691,7 +691,6 @@
           <w:b/>
           <w:bCs/>
         </w:rPr>
-        <w:lastRenderedPageBreak/>
         <w:t>Conferindo se um repositório está ou foi vinculado</w:t>
       </w:r>
     </w:p>
@@ -793,17 +792,22 @@
     <w:p>
       <w:pPr>
         <w:pStyle w:val="SemEspaamento"/>
-      </w:pPr>
-    </w:p>
-    <w:p>
-      <w:pPr>
-        <w:pStyle w:val="SemEspaamento"/>
-      </w:pPr>
-      <w:r>
-        <w:rPr>
-          <w:b/>
-          <w:bCs/>
-        </w:rPr>
+        <w:numPr>
+          <w:ilvl w:val="0"/>
+          <w:numId w:val="8"/>
+        </w:numPr>
+      </w:pPr>
+    </w:p>
+    <w:p>
+      <w:pPr>
+        <w:pStyle w:val="SemEspaamento"/>
+      </w:pPr>
+      <w:r>
+        <w:rPr>
+          <w:b/>
+          <w:bCs/>
+        </w:rPr>
+        <w:lastRenderedPageBreak/>
         <w:t>Clonando apenas uma branch</w:t>
       </w:r>
     </w:p>
@@ -1317,27 +1321,16 @@
     <w:p>
       <w:pPr>
         <w:pStyle w:val="SemEspaamento"/>
-      </w:pPr>
-    </w:p>
-    <w:p>
-      <w:pPr>
-        <w:pStyle w:val="SemEspaamento"/>
-      </w:pPr>
-    </w:p>
-    <w:p>
-      <w:pPr>
-        <w:pStyle w:val="SemEspaamento"/>
-        <w:rPr>
-          <w:b/>
-          <w:bCs/>
-        </w:rPr>
-      </w:pPr>
-      <w:r>
-        <w:rPr>
-          <w:b/>
-          <w:bCs/>
-        </w:rPr>
-        <w:lastRenderedPageBreak/>
+        <w:rPr>
+          <w:b/>
+          <w:bCs/>
+        </w:rPr>
+      </w:pPr>
+      <w:r>
+        <w:rPr>
+          <w:b/>
+          <w:bCs/>
+        </w:rPr>
         <w:t>Diretórios vazios</w:t>
       </w:r>
     </w:p>
@@ -1459,11 +1452,6 @@
       <w:pPr>
         <w:pStyle w:val="SemEspaamento"/>
       </w:pPr>
-    </w:p>
-    <w:p>
-      <w:pPr>
-        <w:pStyle w:val="SemEspaamento"/>
-      </w:pPr>
       <w:r>
         <w:rPr>
           <w:b/>
@@ -1581,6 +1569,7 @@
           <w:b/>
           <w:bCs/>
         </w:rPr>
+        <w:lastRenderedPageBreak/>
         <w:t>Desfazendo Alterações no repositório local</w:t>
       </w:r>
     </w:p>
@@ -1907,27 +1896,11 @@
       <w:pPr>
         <w:pStyle w:val="SemEspaamento"/>
       </w:pPr>
-    </w:p>
-    <w:p>
-      <w:pPr>
-        <w:pStyle w:val="SemEspaamento"/>
-      </w:pPr>
-    </w:p>
-    <w:p>
-      <w:pPr>
-        <w:pStyle w:val="SemEspaamento"/>
-      </w:pPr>
-    </w:p>
-    <w:p>
-      <w:pPr>
-        <w:pStyle w:val="SemEspaamento"/>
-      </w:pPr>
-      <w:r>
-        <w:rPr>
-          <w:b/>
-          <w:bCs/>
-        </w:rPr>
-        <w:lastRenderedPageBreak/>
+      <w:r>
+        <w:rPr>
+          <w:b/>
+          <w:bCs/>
+        </w:rPr>
         <w:t>Modificando a mensagem do último commit</w:t>
       </w:r>
     </w:p>
@@ -2457,6 +2430,7 @@
         <w:pStyle w:val="SemEspaamento"/>
       </w:pPr>
       <w:r>
+        <w:lastRenderedPageBreak/>
         <w:t>Ou</w:t>
       </w:r>
     </w:p>
@@ -2499,15 +2473,6 @@
         </w:rPr>
         <w:t>Enviando e baixando alterações</w:t>
       </w:r>
-    </w:p>
-    <w:p>
-      <w:pPr>
-        <w:pStyle w:val="SemEspaamento"/>
-        <w:rPr>
-          <w:b/>
-          <w:bCs/>
-        </w:rPr>
-      </w:pPr>
     </w:p>
     <w:p>
       <w:pPr>
@@ -2611,10 +2576,2408 @@
       <w:r>
         <w:t xml:space="preserve">Digite </w:t>
       </w:r>
+      <w:r>
+        <w:rPr>
+          <w:b/>
+          <w:bCs/>
+        </w:rPr>
+        <w:t xml:space="preserve">git add . </w:t>
+      </w:r>
+      <w:r>
+        <w:t xml:space="preserve"> para adicionar arquivos na área de preparação</w:t>
+      </w:r>
+    </w:p>
+    <w:p>
+      <w:pPr>
+        <w:pStyle w:val="SemEspaamento"/>
+        <w:numPr>
+          <w:ilvl w:val="0"/>
+          <w:numId w:val="19"/>
+        </w:numPr>
+      </w:pPr>
+      <w:r>
+        <w:t xml:space="preserve">Digite </w:t>
+      </w:r>
+      <w:r>
+        <w:rPr>
+          <w:b/>
+          <w:bCs/>
+        </w:rPr>
+        <w:t>git commit -m “mensagem do commit”</w:t>
+      </w:r>
+    </w:p>
+    <w:p>
+      <w:pPr>
+        <w:pStyle w:val="SemEspaamento"/>
+        <w:numPr>
+          <w:ilvl w:val="0"/>
+          <w:numId w:val="19"/>
+        </w:numPr>
+        <w:rPr>
+          <w:b/>
+          <w:bCs/>
+        </w:rPr>
+      </w:pPr>
+      <w:r>
+        <w:t xml:space="preserve">Digite </w:t>
+      </w:r>
+      <w:r>
+        <w:rPr>
+          <w:b/>
+          <w:bCs/>
+        </w:rPr>
+        <w:t xml:space="preserve">git remote add origin </w:t>
+      </w:r>
+      <w:r>
+        <w:rPr>
+          <w:b/>
+          <w:bCs/>
+        </w:rPr>
+        <w:t>(mais a url do repositório no github)</w:t>
+      </w:r>
+    </w:p>
+    <w:p>
+      <w:pPr>
+        <w:pStyle w:val="SemEspaamento"/>
+        <w:numPr>
+          <w:ilvl w:val="0"/>
+          <w:numId w:val="19"/>
+        </w:numPr>
+      </w:pPr>
+      <w:r>
+        <w:t xml:space="preserve">Digite </w:t>
+      </w:r>
+      <w:r>
+        <w:rPr>
+          <w:b/>
+          <w:bCs/>
+        </w:rPr>
+        <w:t>git push -u origin main</w:t>
+      </w:r>
+    </w:p>
+    <w:p>
+      <w:pPr>
+        <w:pStyle w:val="SemEspaamento"/>
+        <w:rPr>
+          <w:b/>
+          <w:bCs/>
+        </w:rPr>
+      </w:pPr>
+    </w:p>
+    <w:p>
+      <w:pPr>
+        <w:pStyle w:val="SemEspaamento"/>
+      </w:pPr>
+      <w:r>
+        <w:t>Atualizando a página do GitHub veremos os arquivos enviados.</w:t>
+      </w:r>
+    </w:p>
+    <w:p>
+      <w:pPr>
+        <w:pStyle w:val="SemEspaamento"/>
+      </w:pPr>
+    </w:p>
+    <w:p>
+      <w:pPr>
+        <w:pStyle w:val="SemEspaamento"/>
+        <w:rPr>
+          <w:b/>
+          <w:bCs/>
+        </w:rPr>
+      </w:pPr>
+      <w:r>
+        <w:rPr>
+          <w:b/>
+          <w:bCs/>
+        </w:rPr>
+        <w:t xml:space="preserve">Editando no repositório remoto </w:t>
+      </w:r>
+    </w:p>
+    <w:p>
+      <w:pPr>
+        <w:pStyle w:val="SemEspaamento"/>
+        <w:numPr>
+          <w:ilvl w:val="0"/>
+          <w:numId w:val="20"/>
+        </w:numPr>
+      </w:pPr>
+      <w:r>
+        <w:t>C</w:t>
+      </w:r>
+      <w:r>
+        <w:t xml:space="preserve">onecte-se </w:t>
+      </w:r>
+      <w:proofErr w:type="spellStart"/>
+      <w:r>
+        <w:t>a</w:t>
+      </w:r>
+      <w:proofErr w:type="spellEnd"/>
+      <w:r>
+        <w:t xml:space="preserve"> sua conta do </w:t>
+      </w:r>
+      <w:r>
+        <w:t xml:space="preserve">Github </w:t>
+      </w:r>
+    </w:p>
+    <w:p>
+      <w:pPr>
+        <w:pStyle w:val="SemEspaamento"/>
+        <w:numPr>
+          <w:ilvl w:val="0"/>
+          <w:numId w:val="20"/>
+        </w:numPr>
+      </w:pPr>
+      <w:r>
+        <w:t>Abra o repositório que esta o arquivo a ser editado</w:t>
+      </w:r>
+    </w:p>
+    <w:p>
+      <w:pPr>
+        <w:pStyle w:val="SemEspaamento"/>
+        <w:numPr>
+          <w:ilvl w:val="0"/>
+          <w:numId w:val="20"/>
+        </w:numPr>
+      </w:pPr>
+      <w:r>
+        <w:t>Abra o arquivo que irá editar</w:t>
+      </w:r>
+    </w:p>
+    <w:p>
+      <w:pPr>
+        <w:pStyle w:val="SemEspaamento"/>
+        <w:numPr>
+          <w:ilvl w:val="0"/>
+          <w:numId w:val="20"/>
+        </w:numPr>
+      </w:pPr>
+      <w:r>
+        <w:t xml:space="preserve">Clique no ícone de lápis </w:t>
+      </w:r>
+    </w:p>
+    <w:p>
+      <w:pPr>
+        <w:pStyle w:val="SemEspaamento"/>
+      </w:pPr>
+    </w:p>
+    <w:p>
+      <w:pPr>
+        <w:pStyle w:val="SemEspaamento"/>
+        <w:rPr>
+          <w:b/>
+          <w:bCs/>
+        </w:rPr>
+      </w:pPr>
+      <w:r>
+        <w:rPr>
+          <w:b/>
+          <w:bCs/>
+        </w:rPr>
+        <w:t>Commitando  alteração remota</w:t>
+      </w:r>
+    </w:p>
+    <w:p>
+      <w:pPr>
+        <w:pStyle w:val="SemEspaamento"/>
+        <w:numPr>
+          <w:ilvl w:val="0"/>
+          <w:numId w:val="21"/>
+        </w:numPr>
+      </w:pPr>
+      <w:r>
+        <w:t>No final da página de edição a o botão commit Changes</w:t>
+      </w:r>
+    </w:p>
+    <w:p>
+      <w:pPr>
+        <w:pStyle w:val="SemEspaamento"/>
+        <w:numPr>
+          <w:ilvl w:val="0"/>
+          <w:numId w:val="21"/>
+        </w:numPr>
+      </w:pPr>
+      <w:r>
+        <w:t>Escreva a mensagem de commit</w:t>
+      </w:r>
+    </w:p>
+    <w:p>
+      <w:pPr>
+        <w:pStyle w:val="SemEspaamento"/>
+        <w:numPr>
+          <w:ilvl w:val="0"/>
+          <w:numId w:val="21"/>
+        </w:numPr>
+      </w:pPr>
+      <w:r>
+        <w:t xml:space="preserve">Clique no botão </w:t>
+      </w:r>
+    </w:p>
+    <w:p>
+      <w:pPr>
+        <w:pStyle w:val="SemEspaamento"/>
+      </w:pPr>
+    </w:p>
+    <w:p>
+      <w:pPr>
+        <w:pStyle w:val="SemEspaamento"/>
+        <w:rPr>
+          <w:b/>
+          <w:bCs/>
+        </w:rPr>
+      </w:pPr>
+      <w:r>
+        <w:rPr>
+          <w:b/>
+          <w:bCs/>
+        </w:rPr>
+        <w:t>Usando o editor Web do Github</w:t>
+      </w:r>
+    </w:p>
+    <w:p>
+      <w:pPr>
+        <w:pStyle w:val="SemEspaamento"/>
+      </w:pPr>
+      <w:r>
+        <w:t>O github tem um editor web que é praticamente um VSCODE</w:t>
+      </w:r>
+    </w:p>
+    <w:p>
+      <w:pPr>
+        <w:pStyle w:val="SemEspaamento"/>
+        <w:numPr>
+          <w:ilvl w:val="0"/>
+          <w:numId w:val="22"/>
+        </w:numPr>
+      </w:pPr>
+      <w:r>
+        <w:t xml:space="preserve">Conecte-se </w:t>
+      </w:r>
+      <w:r>
+        <w:t>à</w:t>
+      </w:r>
+      <w:r>
+        <w:t xml:space="preserve"> sua conta do Github </w:t>
+      </w:r>
+    </w:p>
+    <w:p>
+      <w:pPr>
+        <w:pStyle w:val="SemEspaamento"/>
+        <w:numPr>
+          <w:ilvl w:val="0"/>
+          <w:numId w:val="22"/>
+        </w:numPr>
+      </w:pPr>
+      <w:r>
+        <w:t xml:space="preserve">Abra o repositório que </w:t>
+      </w:r>
+      <w:r>
+        <w:t>está</w:t>
+      </w:r>
+      <w:r>
+        <w:t xml:space="preserve"> o arquivo a ser editado</w:t>
+      </w:r>
+    </w:p>
+    <w:p>
+      <w:pPr>
+        <w:pStyle w:val="SemEspaamento"/>
+        <w:numPr>
+          <w:ilvl w:val="0"/>
+          <w:numId w:val="22"/>
+        </w:numPr>
+      </w:pPr>
+      <w:r>
+        <w:t>Use a tecla de atalho . (literalmente aperte ponto no teclado)</w:t>
+      </w:r>
+    </w:p>
+    <w:p>
+      <w:pPr>
+        <w:pStyle w:val="SemEspaamento"/>
+      </w:pPr>
+    </w:p>
+    <w:p>
+      <w:pPr>
+        <w:pStyle w:val="SemEspaamento"/>
+      </w:pPr>
+      <w:r>
+        <w:t>Após fazer as alterações, assim como no Vscode, a um ícone na lateral direita que mostra que temos que enviá-las.</w:t>
+      </w:r>
+    </w:p>
+    <w:p>
+      <w:pPr>
+        <w:pStyle w:val="SemEspaamento"/>
+        <w:numPr>
+          <w:ilvl w:val="0"/>
+          <w:numId w:val="23"/>
+        </w:numPr>
+      </w:pPr>
+      <w:r>
+        <w:t xml:space="preserve">Clique no ícone </w:t>
+      </w:r>
+    </w:p>
+    <w:p>
+      <w:pPr>
+        <w:pStyle w:val="SemEspaamento"/>
+        <w:numPr>
+          <w:ilvl w:val="0"/>
+          <w:numId w:val="23"/>
+        </w:numPr>
+      </w:pPr>
+      <w:r>
+        <w:t>Escreva a mensagem</w:t>
+      </w:r>
+    </w:p>
+    <w:p>
+      <w:pPr>
+        <w:pStyle w:val="SemEspaamento"/>
+        <w:numPr>
+          <w:ilvl w:val="0"/>
+          <w:numId w:val="23"/>
+        </w:numPr>
+      </w:pPr>
+      <w:r>
+        <w:t>Clique em commit Changes</w:t>
+      </w:r>
+    </w:p>
+    <w:p>
+      <w:pPr>
+        <w:pStyle w:val="SemEspaamento"/>
+      </w:pPr>
+    </w:p>
+    <w:p>
+      <w:pPr>
+        <w:pStyle w:val="SemEspaamento"/>
+      </w:pPr>
+      <w:r>
+        <w:rPr>
+          <w:b/>
+          <w:bCs/>
+        </w:rPr>
+        <w:t xml:space="preserve">Puxando as </w:t>
+      </w:r>
+      <w:r>
+        <w:rPr>
+          <w:b/>
+          <w:bCs/>
+        </w:rPr>
+        <w:t>alterações do repositório</w:t>
+      </w:r>
+    </w:p>
+    <w:p>
+      <w:pPr>
+        <w:pStyle w:val="SemEspaamento"/>
+        <w:numPr>
+          <w:ilvl w:val="0"/>
+          <w:numId w:val="24"/>
+        </w:numPr>
+      </w:pPr>
+      <w:r>
+        <w:t>Abra a pasta e clique com o botão direito do mouse</w:t>
+      </w:r>
+    </w:p>
+    <w:p>
+      <w:pPr>
+        <w:pStyle w:val="SemEspaamento"/>
+        <w:numPr>
+          <w:ilvl w:val="0"/>
+          <w:numId w:val="24"/>
+        </w:numPr>
+      </w:pPr>
+      <w:r>
+        <w:t xml:space="preserve">Selecione a opção </w:t>
+      </w:r>
+      <w:r>
+        <w:rPr>
+          <w:b/>
+          <w:bCs/>
+        </w:rPr>
+        <w:t>git bach</w:t>
+      </w:r>
+      <w:r>
+        <w:rPr>
+          <w:b/>
+          <w:bCs/>
+        </w:rPr>
+        <w:t xml:space="preserve"> </w:t>
+      </w:r>
+    </w:p>
+    <w:p>
+      <w:pPr>
+        <w:pStyle w:val="SemEspaamento"/>
+        <w:numPr>
+          <w:ilvl w:val="1"/>
+          <w:numId w:val="24"/>
+        </w:numPr>
+      </w:pPr>
+      <w:r>
+        <w:t xml:space="preserve">Caso não esteja aparecendo clique em </w:t>
+      </w:r>
+      <w:r>
+        <w:rPr>
+          <w:b/>
+          <w:bCs/>
+        </w:rPr>
+        <w:t>Mostrar mais opções</w:t>
+      </w:r>
+    </w:p>
+    <w:p>
+      <w:pPr>
+        <w:pStyle w:val="SemEspaamento"/>
+        <w:numPr>
+          <w:ilvl w:val="0"/>
+          <w:numId w:val="24"/>
+        </w:numPr>
+      </w:pPr>
+      <w:r>
+        <w:t xml:space="preserve">Digite </w:t>
+      </w:r>
+      <w:r>
+        <w:rPr>
+          <w:b/>
+          <w:bCs/>
+        </w:rPr>
+        <w:t xml:space="preserve">git pull </w:t>
+      </w:r>
+      <w:r>
+        <w:t xml:space="preserve"> para puxar as alterações</w:t>
+      </w:r>
+    </w:p>
+    <w:p>
+      <w:pPr>
+        <w:pStyle w:val="SemEspaamento"/>
+      </w:pPr>
+    </w:p>
+    <w:p>
+      <w:pPr>
+        <w:pStyle w:val="SemEspaamento"/>
+        <w:rPr>
+          <w:b/>
+          <w:bCs/>
+        </w:rPr>
+      </w:pPr>
+      <w:r>
+        <w:rPr>
+          <w:b/>
+          <w:bCs/>
+        </w:rPr>
+        <w:t>Trabalhando com branches</w:t>
+      </w:r>
+    </w:p>
+    <w:p>
+      <w:pPr>
+        <w:pStyle w:val="SemEspaamento"/>
+      </w:pPr>
+      <w:r>
+        <w:t xml:space="preserve">Simplesmente e você não trabalhar com a </w:t>
+      </w:r>
+      <w:r>
+        <w:rPr>
+          <w:b/>
+          <w:bCs/>
+        </w:rPr>
+        <w:t>página principal</w:t>
+      </w:r>
+      <w:r>
+        <w:t xml:space="preserve"> do seu projeto. Na principal ficará somente o que já está funcionando e vai será  finalizado. Para isso criamos </w:t>
+      </w:r>
+      <w:r>
+        <w:rPr>
+          <w:b/>
+          <w:bCs/>
+        </w:rPr>
+        <w:t>Ramos (branches)</w:t>
+      </w:r>
+      <w:r>
+        <w:t>, de forma que editamos (a equipe envolvida) e depois juntamos (</w:t>
+      </w:r>
+      <w:r>
+        <w:t>merging</w:t>
+      </w:r>
+      <w:r>
+        <w:t xml:space="preserve">)   tudo, antes de finalizar. </w:t>
+      </w:r>
+    </w:p>
+    <w:p>
+      <w:pPr>
+        <w:pStyle w:val="SemEspaamento"/>
+      </w:pPr>
+    </w:p>
+    <w:p>
+      <w:pPr>
+        <w:pStyle w:val="SemEspaamento"/>
+      </w:pPr>
+    </w:p>
+    <w:p>
+      <w:pPr>
+        <w:pStyle w:val="SemEspaamento"/>
+      </w:pPr>
+    </w:p>
+    <w:p>
+      <w:pPr>
+        <w:pStyle w:val="SemEspaamento"/>
+        <w:rPr>
+          <w:b/>
+          <w:bCs/>
+        </w:rPr>
+      </w:pPr>
+      <w:r>
+        <w:rPr>
+          <w:b/>
+          <w:bCs/>
+        </w:rPr>
+        <w:lastRenderedPageBreak/>
+        <w:t>Criando uma Branch</w:t>
+      </w:r>
+      <w:r>
+        <w:rPr>
+          <w:b/>
+          <w:bCs/>
+        </w:rPr>
+        <w:t xml:space="preserve"> e alternado para ela</w:t>
+      </w:r>
+    </w:p>
+    <w:p>
+      <w:pPr>
+        <w:pStyle w:val="SemEspaamento"/>
+        <w:numPr>
+          <w:ilvl w:val="0"/>
+          <w:numId w:val="25"/>
+        </w:numPr>
+      </w:pPr>
+      <w:r>
+        <w:t>Abra a pasta e clique com o botão direito do mouse</w:t>
+      </w:r>
+    </w:p>
+    <w:p>
+      <w:pPr>
+        <w:pStyle w:val="SemEspaamento"/>
+        <w:numPr>
+          <w:ilvl w:val="0"/>
+          <w:numId w:val="25"/>
+        </w:numPr>
+      </w:pPr>
+      <w:r>
+        <w:t xml:space="preserve">Selecione a opção </w:t>
+      </w:r>
+      <w:r>
+        <w:rPr>
+          <w:b/>
+          <w:bCs/>
+        </w:rPr>
+        <w:t>git bach</w:t>
+      </w:r>
+      <w:r>
+        <w:rPr>
+          <w:b/>
+          <w:bCs/>
+        </w:rPr>
+        <w:t xml:space="preserve"> </w:t>
+      </w:r>
+    </w:p>
+    <w:p>
+      <w:pPr>
+        <w:pStyle w:val="SemEspaamento"/>
+        <w:numPr>
+          <w:ilvl w:val="1"/>
+          <w:numId w:val="25"/>
+        </w:numPr>
+      </w:pPr>
+      <w:r>
+        <w:t xml:space="preserve">Caso não esteja aparecendo clique em </w:t>
+      </w:r>
+      <w:r>
+        <w:rPr>
+          <w:b/>
+          <w:bCs/>
+        </w:rPr>
+        <w:t>Mostrar mais opções</w:t>
+      </w:r>
+    </w:p>
+    <w:p>
+      <w:pPr>
+        <w:pStyle w:val="SemEspaamento"/>
+        <w:numPr>
+          <w:ilvl w:val="0"/>
+          <w:numId w:val="25"/>
+        </w:numPr>
+      </w:pPr>
+      <w:r>
+        <w:t xml:space="preserve">Digite </w:t>
+      </w:r>
+      <w:r>
+        <w:rPr>
+          <w:b/>
+          <w:bCs/>
+        </w:rPr>
+        <w:t>git chekout -b (mais o nome da brach)</w:t>
+      </w:r>
+    </w:p>
+    <w:p>
+      <w:pPr>
+        <w:pStyle w:val="SemEspaamento"/>
+        <w:rPr>
+          <w:b/>
+          <w:bCs/>
+        </w:rPr>
+      </w:pPr>
+    </w:p>
+    <w:p>
+      <w:pPr>
+        <w:pStyle w:val="SemEspaamento"/>
+      </w:pPr>
+      <w:r>
+        <w:t xml:space="preserve">Se digitarmos </w:t>
+      </w:r>
+      <w:r>
+        <w:rPr>
+          <w:b/>
+          <w:bCs/>
+        </w:rPr>
+        <w:t xml:space="preserve">git log </w:t>
+      </w:r>
+      <w:r>
+        <w:t xml:space="preserve"> veremos que nossos commits estão apontando </w:t>
+      </w:r>
+      <w:r>
+        <w:rPr>
+          <w:b/>
+          <w:bCs/>
+        </w:rPr>
+        <w:t>(HEAD -&gt; (nome da branch) , main)</w:t>
+      </w:r>
+      <w:r>
+        <w:t xml:space="preserve"> para a principal </w:t>
+      </w:r>
+      <w:r>
+        <w:rPr>
+          <w:b/>
+          <w:bCs/>
+        </w:rPr>
+        <w:t>(main)</w:t>
+      </w:r>
+      <w:r>
+        <w:t xml:space="preserve">. </w:t>
+      </w:r>
+    </w:p>
+    <w:p>
+      <w:pPr>
+        <w:pStyle w:val="SemEspaamento"/>
+      </w:pPr>
+      <w:r>
+        <w:t xml:space="preserve">Agora estamos trabalhando dentro de uma </w:t>
+      </w:r>
+      <w:r>
+        <w:rPr>
+          <w:b/>
+          <w:bCs/>
+        </w:rPr>
+        <w:t>branch (ramo) que não e a main (principal)</w:t>
+      </w:r>
+      <w:r>
+        <w:t xml:space="preserve">, se fizermos um novo commit ele será salvo dentro da </w:t>
+      </w:r>
+      <w:r>
+        <w:rPr>
+          <w:b/>
+          <w:bCs/>
+        </w:rPr>
+        <w:t xml:space="preserve"> nova branch e a principal  ficará no commit antigo.</w:t>
+      </w:r>
+    </w:p>
+    <w:p>
+      <w:pPr>
+        <w:pStyle w:val="SemEspaamento"/>
+      </w:pPr>
+    </w:p>
+    <w:p>
+      <w:pPr>
+        <w:pStyle w:val="SemEspaamento"/>
+      </w:pPr>
+      <w:r>
+        <w:rPr>
+          <w:b/>
+          <w:bCs/>
+        </w:rPr>
+        <w:t>Voltando para branch main (ramo principal)</w:t>
+      </w:r>
+    </w:p>
+    <w:p>
+      <w:pPr>
+        <w:pStyle w:val="SemEspaamento"/>
+        <w:numPr>
+          <w:ilvl w:val="0"/>
+          <w:numId w:val="26"/>
+        </w:numPr>
+      </w:pPr>
+      <w:r>
+        <w:t>Abra a pasta e clique com o botão direito do mouse</w:t>
+      </w:r>
+    </w:p>
+    <w:p>
+      <w:pPr>
+        <w:pStyle w:val="SemEspaamento"/>
+        <w:numPr>
+          <w:ilvl w:val="0"/>
+          <w:numId w:val="26"/>
+        </w:numPr>
+      </w:pPr>
+      <w:r>
+        <w:t xml:space="preserve">Selecione a opção </w:t>
+      </w:r>
+      <w:r>
+        <w:rPr>
+          <w:b/>
+          <w:bCs/>
+        </w:rPr>
+        <w:t>git bach</w:t>
+      </w:r>
+      <w:r>
+        <w:rPr>
+          <w:b/>
+          <w:bCs/>
+        </w:rPr>
+        <w:t xml:space="preserve"> </w:t>
+      </w:r>
+    </w:p>
+    <w:p>
+      <w:pPr>
+        <w:pStyle w:val="SemEspaamento"/>
+        <w:numPr>
+          <w:ilvl w:val="1"/>
+          <w:numId w:val="26"/>
+        </w:numPr>
+      </w:pPr>
+      <w:r>
+        <w:t xml:space="preserve">Caso não esteja aparecendo clique em </w:t>
+      </w:r>
+      <w:r>
+        <w:rPr>
+          <w:b/>
+          <w:bCs/>
+        </w:rPr>
+        <w:t>Mostrar mais opções</w:t>
+      </w:r>
+    </w:p>
+    <w:p>
+      <w:pPr>
+        <w:pStyle w:val="SemEspaamento"/>
+        <w:numPr>
+          <w:ilvl w:val="0"/>
+          <w:numId w:val="26"/>
+        </w:numPr>
+      </w:pPr>
+      <w:r>
+        <w:t xml:space="preserve">Digite </w:t>
+      </w:r>
+      <w:r>
+        <w:rPr>
+          <w:b/>
+          <w:bCs/>
+        </w:rPr>
+        <w:t xml:space="preserve">git status </w:t>
+      </w:r>
+      <w:r>
+        <w:t xml:space="preserve"> e verifique em qual branch você está</w:t>
+      </w:r>
+    </w:p>
+    <w:p>
+      <w:pPr>
+        <w:pStyle w:val="SemEspaamento"/>
+        <w:numPr>
+          <w:ilvl w:val="0"/>
+          <w:numId w:val="26"/>
+        </w:numPr>
+      </w:pPr>
+      <w:r>
+        <w:t xml:space="preserve">Caso não esteja na </w:t>
+      </w:r>
+      <w:r>
+        <w:rPr>
+          <w:b/>
+          <w:bCs/>
+        </w:rPr>
+        <w:t>main</w:t>
+      </w:r>
+      <w:r>
+        <w:t xml:space="preserve">, digite </w:t>
+      </w:r>
+      <w:r>
+        <w:rPr>
+          <w:b/>
+          <w:bCs/>
+        </w:rPr>
+        <w:t>git chekout</w:t>
+      </w:r>
+      <w:r>
+        <w:t xml:space="preserve"> para voltar</w:t>
+      </w:r>
+    </w:p>
+    <w:p>
+      <w:pPr>
+        <w:pStyle w:val="SemEspaamento"/>
+      </w:pPr>
+    </w:p>
+    <w:p>
+      <w:pPr>
+        <w:pStyle w:val="SemEspaamento"/>
+        <w:rPr>
+          <w:b/>
+          <w:bCs/>
+        </w:rPr>
+      </w:pPr>
+      <w:r>
+        <w:rPr>
+          <w:b/>
+          <w:bCs/>
+        </w:rPr>
+        <w:t xml:space="preserve">Listando os </w:t>
+      </w:r>
+      <w:r>
+        <w:rPr>
+          <w:b/>
+          <w:bCs/>
+        </w:rPr>
+        <w:t>últimos</w:t>
+      </w:r>
+      <w:r>
+        <w:rPr>
+          <w:b/>
+          <w:bCs/>
+        </w:rPr>
+        <w:t xml:space="preserve"> commits de todas as branch</w:t>
+      </w:r>
+      <w:r>
+        <w:rPr>
+          <w:b/>
+          <w:bCs/>
+        </w:rPr>
+        <w:t>e</w:t>
+      </w:r>
+      <w:r>
+        <w:rPr>
+          <w:b/>
+          <w:bCs/>
+        </w:rPr>
+        <w:t>s</w:t>
+      </w:r>
+    </w:p>
+    <w:p>
+      <w:pPr>
+        <w:pStyle w:val="SemEspaamento"/>
+        <w:numPr>
+          <w:ilvl w:val="0"/>
+          <w:numId w:val="27"/>
+        </w:numPr>
+      </w:pPr>
+      <w:r>
+        <w:t>Abra a pasta e clique com o botão direito do mouse</w:t>
+      </w:r>
+    </w:p>
+    <w:p>
+      <w:pPr>
+        <w:pStyle w:val="SemEspaamento"/>
+        <w:numPr>
+          <w:ilvl w:val="0"/>
+          <w:numId w:val="27"/>
+        </w:numPr>
+      </w:pPr>
+      <w:r>
+        <w:t xml:space="preserve">Selecione a opção </w:t>
+      </w:r>
+      <w:r>
+        <w:rPr>
+          <w:b/>
+          <w:bCs/>
+        </w:rPr>
+        <w:t>git bach</w:t>
+      </w:r>
+      <w:r>
+        <w:rPr>
+          <w:b/>
+          <w:bCs/>
+        </w:rPr>
+        <w:t xml:space="preserve"> </w:t>
+      </w:r>
+    </w:p>
+    <w:p>
+      <w:pPr>
+        <w:pStyle w:val="SemEspaamento"/>
+        <w:numPr>
+          <w:ilvl w:val="1"/>
+          <w:numId w:val="27"/>
+        </w:numPr>
+      </w:pPr>
+      <w:r>
+        <w:t xml:space="preserve">Caso não esteja aparecendo clique em </w:t>
+      </w:r>
+      <w:r>
+        <w:rPr>
+          <w:b/>
+          <w:bCs/>
+        </w:rPr>
+        <w:t>Mostrar mais opções</w:t>
+      </w:r>
+    </w:p>
+    <w:p>
+      <w:pPr>
+        <w:pStyle w:val="SemEspaamento"/>
+        <w:numPr>
+          <w:ilvl w:val="0"/>
+          <w:numId w:val="27"/>
+        </w:numPr>
+      </w:pPr>
+      <w:r>
+        <w:t xml:space="preserve">Digite </w:t>
+      </w:r>
+      <w:r>
+        <w:rPr>
+          <w:b/>
+          <w:bCs/>
+        </w:rPr>
+        <w:t>git branch -v</w:t>
+      </w:r>
+    </w:p>
+    <w:p>
+      <w:pPr>
+        <w:pStyle w:val="SemEspaamento"/>
+        <w:rPr>
+          <w:b/>
+          <w:bCs/>
+        </w:rPr>
+      </w:pPr>
+    </w:p>
+    <w:p>
+      <w:pPr>
+        <w:pStyle w:val="SemEspaamento"/>
+        <w:rPr>
+          <w:b/>
+          <w:bCs/>
+        </w:rPr>
+      </w:pPr>
+      <w:r>
+        <w:rPr>
+          <w:b/>
+          <w:bCs/>
+        </w:rPr>
+        <w:t>COMANDOS:</w:t>
+      </w:r>
+    </w:p>
+    <w:p>
+      <w:pPr>
+        <w:pStyle w:val="SemEspaamento"/>
+      </w:pPr>
+      <w:r>
+        <w:rPr>
+          <w:b/>
+          <w:bCs/>
+        </w:rPr>
+        <w:t xml:space="preserve">git </w:t>
+      </w:r>
+      <w:r>
+        <w:rPr>
+          <w:b/>
+          <w:bCs/>
+        </w:rPr>
+        <w:t xml:space="preserve">branch – v </w:t>
+      </w:r>
+      <w:r>
+        <w:rPr>
+          <w:b/>
+          <w:bCs/>
+        </w:rPr>
+        <w:t xml:space="preserve">= </w:t>
+      </w:r>
+      <w:r>
+        <w:t xml:space="preserve"> </w:t>
+      </w:r>
+      <w:r>
+        <w:t>lista os últimos commits de todas as branches</w:t>
+      </w:r>
+    </w:p>
+    <w:p>
+      <w:pPr>
+        <w:pStyle w:val="SemEspaamento"/>
+        <w:rPr>
+          <w:b/>
+          <w:bCs/>
+        </w:rPr>
+      </w:pPr>
+    </w:p>
+    <w:p>
+      <w:pPr>
+        <w:pStyle w:val="SemEspaamento"/>
+      </w:pPr>
+      <w:r>
+        <w:rPr>
+          <w:b/>
+          <w:bCs/>
+        </w:rPr>
+        <w:t>Mesclando (juntando) branches</w:t>
+      </w:r>
+    </w:p>
+    <w:p>
+      <w:pPr>
+        <w:pStyle w:val="SemEspaamento"/>
+        <w:numPr>
+          <w:ilvl w:val="0"/>
+          <w:numId w:val="28"/>
+        </w:numPr>
+      </w:pPr>
+      <w:r>
+        <w:t>Abra a pasta e clique com o botão direito do mouse</w:t>
+      </w:r>
+    </w:p>
+    <w:p>
+      <w:pPr>
+        <w:pStyle w:val="SemEspaamento"/>
+        <w:numPr>
+          <w:ilvl w:val="0"/>
+          <w:numId w:val="28"/>
+        </w:numPr>
+      </w:pPr>
+      <w:r>
+        <w:t xml:space="preserve">Selecione a opção </w:t>
+      </w:r>
+      <w:r>
+        <w:rPr>
+          <w:b/>
+          <w:bCs/>
+        </w:rPr>
+        <w:t>git bach</w:t>
+      </w:r>
+      <w:r>
+        <w:rPr>
+          <w:b/>
+          <w:bCs/>
+        </w:rPr>
+        <w:t xml:space="preserve"> </w:t>
+      </w:r>
+    </w:p>
+    <w:p>
+      <w:pPr>
+        <w:pStyle w:val="SemEspaamento"/>
+        <w:numPr>
+          <w:ilvl w:val="1"/>
+          <w:numId w:val="28"/>
+        </w:numPr>
+      </w:pPr>
+      <w:r>
+        <w:t xml:space="preserve">Caso não esteja aparecendo clique em </w:t>
+      </w:r>
+      <w:r>
+        <w:rPr>
+          <w:b/>
+          <w:bCs/>
+        </w:rPr>
+        <w:t>Mostrar mais opções</w:t>
+      </w:r>
+    </w:p>
+    <w:p>
+      <w:pPr>
+        <w:pStyle w:val="SemEspaamento"/>
+        <w:numPr>
+          <w:ilvl w:val="0"/>
+          <w:numId w:val="28"/>
+        </w:numPr>
+      </w:pPr>
+      <w:r>
+        <w:t xml:space="preserve">Digite </w:t>
+      </w:r>
+      <w:r>
+        <w:rPr>
+          <w:b/>
+          <w:bCs/>
+        </w:rPr>
+        <w:t xml:space="preserve">git status </w:t>
+      </w:r>
+      <w:r>
+        <w:t xml:space="preserve"> e verifique em qual branch você está</w:t>
+      </w:r>
+    </w:p>
+    <w:p>
+      <w:pPr>
+        <w:pStyle w:val="SemEspaamento"/>
+        <w:numPr>
+          <w:ilvl w:val="0"/>
+          <w:numId w:val="28"/>
+        </w:numPr>
+      </w:pPr>
+      <w:r>
+        <w:t xml:space="preserve">Digite </w:t>
+      </w:r>
+      <w:r>
+        <w:rPr>
+          <w:b/>
+          <w:bCs/>
+        </w:rPr>
+        <w:t>git merge</w:t>
+      </w:r>
+      <w:r>
+        <w:rPr>
+          <w:b/>
+          <w:bCs/>
+        </w:rPr>
+        <w:t xml:space="preserve"> (mais a branch que será mesclada)</w:t>
+      </w:r>
+    </w:p>
+    <w:p>
+      <w:pPr>
+        <w:pStyle w:val="SemEspaamento"/>
+        <w:rPr>
+          <w:b/>
+          <w:bCs/>
+        </w:rPr>
+      </w:pPr>
+    </w:p>
+    <w:p>
+      <w:pPr>
+        <w:pStyle w:val="SemEspaamento"/>
+        <w:rPr>
+          <w:b/>
+          <w:bCs/>
+        </w:rPr>
+      </w:pPr>
+      <w:r>
+        <w:rPr>
+          <w:b/>
+          <w:bCs/>
+        </w:rPr>
+        <w:t>COMANDOS:</w:t>
+      </w:r>
+    </w:p>
+    <w:p>
+      <w:pPr>
+        <w:pStyle w:val="SemEspaamento"/>
+      </w:pPr>
+      <w:r>
+        <w:rPr>
+          <w:b/>
+          <w:bCs/>
+        </w:rPr>
+        <w:t xml:space="preserve">git merge= </w:t>
+      </w:r>
+      <w:r>
+        <w:t xml:space="preserve"> mescla as branches</w:t>
+      </w:r>
+    </w:p>
+    <w:p>
+      <w:pPr>
+        <w:pStyle w:val="SemEspaamento"/>
+      </w:pPr>
+    </w:p>
+    <w:p>
+      <w:pPr>
+        <w:pStyle w:val="SemEspaamento"/>
+        <w:rPr>
+          <w:b/>
+          <w:bCs/>
+        </w:rPr>
+      </w:pPr>
+      <w:r>
+        <w:rPr>
+          <w:b/>
+          <w:bCs/>
+        </w:rPr>
+        <w:t>Excluindo uma branch</w:t>
+      </w:r>
+    </w:p>
+    <w:p>
+      <w:pPr>
+        <w:pStyle w:val="SemEspaamento"/>
+        <w:numPr>
+          <w:ilvl w:val="0"/>
+          <w:numId w:val="29"/>
+        </w:numPr>
+      </w:pPr>
+      <w:r>
+        <w:t>Abra a pasta e clique com o botão direito do mouse</w:t>
+      </w:r>
+    </w:p>
+    <w:p>
+      <w:pPr>
+        <w:pStyle w:val="SemEspaamento"/>
+        <w:numPr>
+          <w:ilvl w:val="0"/>
+          <w:numId w:val="29"/>
+        </w:numPr>
+      </w:pPr>
+      <w:r>
+        <w:t xml:space="preserve">Selecione a opção </w:t>
+      </w:r>
+      <w:r>
+        <w:rPr>
+          <w:b/>
+          <w:bCs/>
+        </w:rPr>
+        <w:t>git bach</w:t>
+      </w:r>
+      <w:r>
+        <w:rPr>
+          <w:b/>
+          <w:bCs/>
+        </w:rPr>
+        <w:t xml:space="preserve"> </w:t>
+      </w:r>
+    </w:p>
+    <w:p>
+      <w:pPr>
+        <w:pStyle w:val="SemEspaamento"/>
+        <w:numPr>
+          <w:ilvl w:val="1"/>
+          <w:numId w:val="29"/>
+        </w:numPr>
+      </w:pPr>
+      <w:r>
+        <w:t xml:space="preserve">Caso não esteja aparecendo clique em </w:t>
+      </w:r>
+      <w:r>
+        <w:rPr>
+          <w:b/>
+          <w:bCs/>
+        </w:rPr>
+        <w:t>Mostrar mais opções</w:t>
+      </w:r>
+    </w:p>
+    <w:p>
+      <w:pPr>
+        <w:pStyle w:val="SemEspaamento"/>
+        <w:numPr>
+          <w:ilvl w:val="0"/>
+          <w:numId w:val="29"/>
+        </w:numPr>
+      </w:pPr>
+      <w:r>
+        <w:t xml:space="preserve">Digite </w:t>
+      </w:r>
+      <w:r>
+        <w:rPr>
+          <w:b/>
+          <w:bCs/>
+        </w:rPr>
+        <w:t xml:space="preserve">git status </w:t>
+      </w:r>
+      <w:r>
+        <w:t xml:space="preserve"> e verifique em qual branch você está</w:t>
+      </w:r>
+    </w:p>
+    <w:p>
+      <w:pPr>
+        <w:pStyle w:val="SemEspaamento"/>
+        <w:numPr>
+          <w:ilvl w:val="0"/>
+          <w:numId w:val="29"/>
+        </w:numPr>
+      </w:pPr>
+      <w:r>
+        <w:t xml:space="preserve">Digite </w:t>
+      </w:r>
+      <w:r>
+        <w:rPr>
+          <w:b/>
+          <w:bCs/>
+        </w:rPr>
+        <w:t xml:space="preserve">git branch </w:t>
+      </w:r>
+      <w:r>
+        <w:t>para listar todas</w:t>
+      </w:r>
+      <w:r>
+        <w:t xml:space="preserve"> </w:t>
+      </w:r>
+    </w:p>
+    <w:p>
+      <w:pPr>
+        <w:pStyle w:val="SemEspaamento"/>
+        <w:numPr>
+          <w:ilvl w:val="0"/>
+          <w:numId w:val="29"/>
+        </w:numPr>
+      </w:pPr>
+      <w:r>
+        <w:t xml:space="preserve">Digita </w:t>
+      </w:r>
+      <w:r>
+        <w:rPr>
+          <w:b/>
+          <w:bCs/>
+        </w:rPr>
+        <w:t>git branch -d (mais a branch que será excluída)</w:t>
+      </w:r>
+    </w:p>
+    <w:p>
+      <w:pPr>
+        <w:pStyle w:val="SemEspaamento"/>
+        <w:rPr>
+          <w:b/>
+          <w:bCs/>
+        </w:rPr>
+      </w:pPr>
+    </w:p>
+    <w:p>
+      <w:pPr>
+        <w:pStyle w:val="SemEspaamento"/>
+        <w:rPr>
+          <w:b/>
+          <w:bCs/>
+        </w:rPr>
+      </w:pPr>
+      <w:r>
+        <w:rPr>
+          <w:b/>
+          <w:bCs/>
+        </w:rPr>
+        <w:t>COMANDOS:</w:t>
+      </w:r>
+    </w:p>
+    <w:p>
+      <w:pPr>
+        <w:pStyle w:val="SemEspaamento"/>
+      </w:pPr>
+      <w:r>
+        <w:rPr>
+          <w:b/>
+          <w:bCs/>
+        </w:rPr>
+        <w:t xml:space="preserve">git branch = </w:t>
+      </w:r>
+      <w:r>
+        <w:t xml:space="preserve"> lista todas as branches</w:t>
+      </w:r>
+    </w:p>
+    <w:p>
+      <w:pPr>
+        <w:pStyle w:val="SemEspaamento"/>
+      </w:pPr>
+      <w:r>
+        <w:rPr>
+          <w:b/>
+          <w:bCs/>
+        </w:rPr>
+        <w:t xml:space="preserve">git branch – d = </w:t>
+      </w:r>
+      <w:r>
+        <w:t>deleta a branch</w:t>
+      </w:r>
+    </w:p>
+    <w:p>
+      <w:pPr>
+        <w:pStyle w:val="SemEspaamento"/>
+      </w:pPr>
+      <w:r>
+        <w:rPr>
+          <w:b/>
+          <w:bCs/>
+        </w:rPr>
+        <w:t xml:space="preserve">Conflitos de Merge </w:t>
+      </w:r>
+    </w:p>
+    <w:p>
+      <w:pPr>
+        <w:pStyle w:val="SemEspaamento"/>
+      </w:pPr>
+      <w:r>
+        <w:t>Se dois programadores estão no mesmo projeto e fazem alterações na mesma linha de programa e commitam, você receberá um aviso que deve primeiro</w:t>
+      </w:r>
+      <w:r>
+        <w:t xml:space="preserve"> </w:t>
+      </w:r>
+      <w:r>
+        <w:rPr>
+          <w:b/>
+          <w:bCs/>
+        </w:rPr>
+        <w:t>fazer</w:t>
+      </w:r>
+      <w:r>
+        <w:rPr>
+          <w:b/>
+          <w:bCs/>
+        </w:rPr>
+        <w:t xml:space="preserve"> um git pull</w:t>
+      </w:r>
+      <w:r>
+        <w:t xml:space="preserve"> para comparar os arquivos e depois enviar para o repositório remoto </w:t>
+      </w:r>
+      <w:r>
+        <w:rPr>
+          <w:b/>
+          <w:bCs/>
+        </w:rPr>
+        <w:t>(git push)</w:t>
+      </w:r>
+      <w:r>
+        <w:t xml:space="preserve">. </w:t>
+      </w:r>
+    </w:p>
+    <w:p>
+      <w:pPr>
+        <w:pStyle w:val="SemEspaamento"/>
+        <w:rPr>
+          <w:b/>
+          <w:bCs/>
+        </w:rPr>
+      </w:pPr>
+      <w:r>
+        <w:rPr>
+          <w:b/>
+          <w:bCs/>
+        </w:rPr>
+        <w:lastRenderedPageBreak/>
+        <w:t xml:space="preserve">Trabalhando com </w:t>
+      </w:r>
+      <w:proofErr w:type="spellStart"/>
+      <w:r>
+        <w:rPr>
+          <w:b/>
+          <w:bCs/>
+        </w:rPr>
+        <w:t>Braches</w:t>
+      </w:r>
+      <w:proofErr w:type="spellEnd"/>
+      <w:r>
+        <w:rPr>
+          <w:b/>
+          <w:bCs/>
+        </w:rPr>
+        <w:t xml:space="preserve"> – comandos úteis no dia a dia.</w:t>
+      </w:r>
+    </w:p>
+    <w:p>
+      <w:pPr>
+        <w:pStyle w:val="SemEspaamento"/>
+        <w:rPr>
+          <w:b/>
+          <w:bCs/>
+        </w:rPr>
+      </w:pPr>
+    </w:p>
+    <w:p>
+      <w:pPr>
+        <w:pStyle w:val="SemEspaamento"/>
+        <w:rPr>
+          <w:b/>
+          <w:bCs/>
+        </w:rPr>
+      </w:pPr>
+      <w:r>
+        <w:rPr>
+          <w:b/>
+          <w:bCs/>
+        </w:rPr>
+        <w:t>Baixar repositório sem commits dos outros programadores</w:t>
+      </w:r>
+    </w:p>
+    <w:p>
+      <w:pPr>
+        <w:pStyle w:val="SemEspaamento"/>
+      </w:pPr>
+      <w:r>
+        <w:t xml:space="preserve">Para não ter que ficar mesclando seu repositório toda hora com os de outros programadores através do </w:t>
+      </w:r>
+      <w:r>
+        <w:rPr>
+          <w:b/>
+          <w:bCs/>
+        </w:rPr>
+        <w:t xml:space="preserve">git pull </w:t>
+      </w:r>
+      <w:r>
+        <w:t xml:space="preserve"> que é a junção do </w:t>
+      </w:r>
+      <w:r>
+        <w:rPr>
+          <w:b/>
+          <w:bCs/>
+        </w:rPr>
+        <w:t>git fetch e git merge</w:t>
+      </w:r>
+      <w:r>
+        <w:t xml:space="preserve"> fazemos assim.</w:t>
+      </w:r>
+    </w:p>
+    <w:p>
+      <w:pPr>
+        <w:pStyle w:val="SemEspaamento"/>
+        <w:numPr>
+          <w:ilvl w:val="0"/>
+          <w:numId w:val="30"/>
+        </w:numPr>
+      </w:pPr>
+      <w:r>
+        <w:t>Abra a pasta e clique com o botão direito do mouse</w:t>
+      </w:r>
+    </w:p>
+    <w:p>
+      <w:pPr>
+        <w:pStyle w:val="SemEspaamento"/>
+        <w:numPr>
+          <w:ilvl w:val="0"/>
+          <w:numId w:val="30"/>
+        </w:numPr>
+      </w:pPr>
+      <w:r>
+        <w:t xml:space="preserve">Selecione a opção </w:t>
+      </w:r>
+      <w:r>
+        <w:rPr>
+          <w:b/>
+          <w:bCs/>
+        </w:rPr>
+        <w:t>git bach</w:t>
+      </w:r>
+      <w:r>
+        <w:rPr>
+          <w:b/>
+          <w:bCs/>
+        </w:rPr>
+        <w:t xml:space="preserve"> </w:t>
+      </w:r>
+    </w:p>
+    <w:p>
+      <w:pPr>
+        <w:pStyle w:val="SemEspaamento"/>
+        <w:numPr>
+          <w:ilvl w:val="1"/>
+          <w:numId w:val="30"/>
+        </w:numPr>
+      </w:pPr>
+      <w:r>
+        <w:t xml:space="preserve">Caso não esteja aparecendo clique em </w:t>
+      </w:r>
+      <w:r>
+        <w:rPr>
+          <w:b/>
+          <w:bCs/>
+        </w:rPr>
+        <w:t>Mostrar mais opções</w:t>
+      </w:r>
+    </w:p>
+    <w:p>
+      <w:pPr>
+        <w:pStyle w:val="SemEspaamento"/>
+        <w:numPr>
+          <w:ilvl w:val="0"/>
+          <w:numId w:val="30"/>
+        </w:numPr>
+      </w:pPr>
+      <w:r>
+        <w:t xml:space="preserve">Digite </w:t>
+      </w:r>
+      <w:r>
+        <w:rPr>
+          <w:b/>
+          <w:bCs/>
+        </w:rPr>
+        <w:t xml:space="preserve">git status </w:t>
+      </w:r>
+      <w:r>
+        <w:t xml:space="preserve"> e verifique em qual branch você está</w:t>
+      </w:r>
+    </w:p>
+    <w:p>
+      <w:pPr>
+        <w:pStyle w:val="SemEspaamento"/>
+        <w:numPr>
+          <w:ilvl w:val="0"/>
+          <w:numId w:val="30"/>
+        </w:numPr>
+      </w:pPr>
+      <w:r>
+        <w:t xml:space="preserve">Digite </w:t>
+      </w:r>
+      <w:r>
+        <w:rPr>
+          <w:b/>
+          <w:bCs/>
+        </w:rPr>
+        <w:t xml:space="preserve">git branch </w:t>
+      </w:r>
+      <w:r>
+        <w:t xml:space="preserve">para listar todas </w:t>
+      </w:r>
+    </w:p>
+    <w:p>
+      <w:pPr>
+        <w:pStyle w:val="SemEspaamento"/>
+        <w:numPr>
+          <w:ilvl w:val="0"/>
+          <w:numId w:val="30"/>
+        </w:numPr>
+      </w:pPr>
+      <w:r>
+        <w:t xml:space="preserve">Digite </w:t>
+      </w:r>
+      <w:r>
+        <w:rPr>
+          <w:b/>
+          <w:bCs/>
+        </w:rPr>
+        <w:t xml:space="preserve">git fetch origin (nome da branch) </w:t>
+      </w:r>
+      <w:r>
+        <w:t>para puxá-la</w:t>
+      </w:r>
+    </w:p>
+    <w:p>
+      <w:pPr>
+        <w:pStyle w:val="SemEspaamento"/>
+        <w:numPr>
+          <w:ilvl w:val="0"/>
+          <w:numId w:val="30"/>
+        </w:numPr>
+      </w:pPr>
+      <w:r>
+        <w:t xml:space="preserve">Digite </w:t>
+      </w:r>
+      <w:r>
+        <w:rPr>
+          <w:b/>
+          <w:bCs/>
+        </w:rPr>
+        <w:t xml:space="preserve">git diff (nome da branch) /(nome da branch) </w:t>
+      </w:r>
+      <w:r>
+        <w:t xml:space="preserve">para comparar as alterações </w:t>
+      </w:r>
+    </w:p>
+    <w:p>
+      <w:pPr>
+        <w:pStyle w:val="SemEspaamento"/>
+      </w:pPr>
+    </w:p>
+    <w:p>
+      <w:pPr>
+        <w:pStyle w:val="SemEspaamento"/>
+        <w:rPr>
+          <w:b/>
+          <w:bCs/>
+        </w:rPr>
+      </w:pPr>
+      <w:r>
+        <w:rPr>
+          <w:b/>
+          <w:bCs/>
+        </w:rPr>
+        <w:t>COMANDOS</w:t>
+      </w:r>
+      <w:r>
+        <w:rPr>
+          <w:b/>
+          <w:bCs/>
+        </w:rPr>
+        <w:t>:</w:t>
+      </w:r>
+    </w:p>
+    <w:p>
+      <w:pPr>
+        <w:pStyle w:val="SemEspaamento"/>
+        <w:rPr>
+          <w:b/>
+          <w:bCs/>
+        </w:rPr>
+      </w:pPr>
+      <w:r>
+        <w:rPr>
+          <w:b/>
+          <w:bCs/>
+        </w:rPr>
+        <w:t xml:space="preserve">git fetch = </w:t>
+      </w:r>
+      <w:r>
+        <w:t>puxa o repositório sem os commits de outros programadores</w:t>
+      </w:r>
+      <w:r>
+        <w:rPr>
+          <w:b/>
+          <w:bCs/>
+        </w:rPr>
+        <w:t xml:space="preserve"> </w:t>
+      </w:r>
+    </w:p>
+    <w:p>
+      <w:pPr>
+        <w:pStyle w:val="SemEspaamento"/>
+      </w:pPr>
+      <w:r>
+        <w:rPr>
+          <w:b/>
+          <w:bCs/>
+        </w:rPr>
+        <w:t xml:space="preserve">git diff = </w:t>
+      </w:r>
+      <w:r>
+        <w:t>compara as alterações de branches</w:t>
+      </w:r>
+    </w:p>
+    <w:p>
+      <w:pPr>
+        <w:pStyle w:val="SemEspaamento"/>
+      </w:pPr>
+    </w:p>
+    <w:p>
+      <w:pPr>
+        <w:pStyle w:val="SemEspaamento"/>
+        <w:rPr>
+          <w:b/>
+          <w:bCs/>
+        </w:rPr>
+      </w:pPr>
+      <w:r>
+        <w:rPr>
+          <w:b/>
+          <w:bCs/>
+        </w:rPr>
+        <w:t>Comparando alterações</w:t>
+      </w:r>
+      <w:r>
+        <w:rPr>
+          <w:b/>
+          <w:bCs/>
+        </w:rPr>
+        <w:t xml:space="preserve"> e mesclando</w:t>
+      </w:r>
+    </w:p>
+    <w:p>
+      <w:pPr>
+        <w:pStyle w:val="SemEspaamento"/>
+        <w:numPr>
+          <w:ilvl w:val="0"/>
+          <w:numId w:val="31"/>
+        </w:numPr>
+      </w:pPr>
+      <w:r>
+        <w:t>Abra a pasta e clique com o botão direito do mouse</w:t>
+      </w:r>
+    </w:p>
+    <w:p>
+      <w:pPr>
+        <w:pStyle w:val="SemEspaamento"/>
+        <w:numPr>
+          <w:ilvl w:val="0"/>
+          <w:numId w:val="31"/>
+        </w:numPr>
+      </w:pPr>
+      <w:r>
+        <w:t xml:space="preserve">Selecione a opção </w:t>
+      </w:r>
+      <w:r>
+        <w:rPr>
+          <w:b/>
+          <w:bCs/>
+        </w:rPr>
+        <w:t>git bach</w:t>
+      </w:r>
+      <w:r>
+        <w:rPr>
+          <w:b/>
+          <w:bCs/>
+        </w:rPr>
+        <w:t xml:space="preserve"> </w:t>
+      </w:r>
+    </w:p>
+    <w:p>
+      <w:pPr>
+        <w:pStyle w:val="SemEspaamento"/>
+        <w:numPr>
+          <w:ilvl w:val="1"/>
+          <w:numId w:val="31"/>
+        </w:numPr>
+      </w:pPr>
+      <w:r>
+        <w:t xml:space="preserve">Caso não esteja aparecendo clique em </w:t>
+      </w:r>
+      <w:r>
+        <w:rPr>
+          <w:b/>
+          <w:bCs/>
+        </w:rPr>
+        <w:t>Mostrar mais opções</w:t>
+      </w:r>
+    </w:p>
+    <w:p>
+      <w:pPr>
+        <w:pStyle w:val="SemEspaamento"/>
+        <w:numPr>
+          <w:ilvl w:val="0"/>
+          <w:numId w:val="31"/>
+        </w:numPr>
+      </w:pPr>
+      <w:r>
+        <w:t xml:space="preserve">Digite </w:t>
+      </w:r>
+      <w:r>
+        <w:rPr>
+          <w:b/>
+          <w:bCs/>
+        </w:rPr>
+        <w:t xml:space="preserve">git status </w:t>
+      </w:r>
+      <w:r>
+        <w:t xml:space="preserve"> e verifique em qual branch você está</w:t>
+      </w:r>
+    </w:p>
+    <w:p>
+      <w:pPr>
+        <w:pStyle w:val="SemEspaamento"/>
+        <w:numPr>
+          <w:ilvl w:val="0"/>
+          <w:numId w:val="31"/>
+        </w:numPr>
+      </w:pPr>
+      <w:r>
+        <w:t xml:space="preserve">Digite </w:t>
+      </w:r>
+      <w:r>
+        <w:rPr>
+          <w:b/>
+          <w:bCs/>
+        </w:rPr>
+        <w:t xml:space="preserve">git branch </w:t>
+      </w:r>
+      <w:r>
+        <w:t xml:space="preserve">para listar todas </w:t>
+      </w:r>
+    </w:p>
+    <w:p>
+      <w:pPr>
+        <w:pStyle w:val="SemEspaamento"/>
+        <w:numPr>
+          <w:ilvl w:val="0"/>
+          <w:numId w:val="31"/>
+        </w:numPr>
+      </w:pPr>
+      <w:r>
+        <w:t xml:space="preserve">Digite </w:t>
+      </w:r>
+      <w:r>
+        <w:rPr>
+          <w:b/>
+          <w:bCs/>
+        </w:rPr>
+        <w:t xml:space="preserve">git diff </w:t>
+      </w:r>
+      <w:r>
+        <w:rPr>
+          <w:b/>
+          <w:bCs/>
+        </w:rPr>
+        <w:t>(mais os nomes das branches separada por /)</w:t>
+      </w:r>
+      <w:r>
+        <w:rPr>
+          <w:b/>
+          <w:bCs/>
+        </w:rPr>
+        <w:t xml:space="preserve"> </w:t>
+      </w:r>
+      <w:r>
+        <w:t xml:space="preserve">para comparar as alterações </w:t>
+      </w:r>
+    </w:p>
+    <w:p>
+      <w:pPr>
+        <w:pStyle w:val="SemEspaamento"/>
+        <w:numPr>
+          <w:ilvl w:val="0"/>
+          <w:numId w:val="31"/>
+        </w:numPr>
+      </w:pPr>
+      <w:r>
+        <w:t xml:space="preserve">Digite </w:t>
+      </w:r>
+      <w:r>
+        <w:rPr>
+          <w:b/>
+          <w:bCs/>
+        </w:rPr>
+        <w:t>git merge (mais</w:t>
+      </w:r>
+      <w:r>
+        <w:rPr>
+          <w:b/>
+          <w:bCs/>
+        </w:rPr>
+        <w:t xml:space="preserve"> os nomes d</w:t>
+      </w:r>
+      <w:r>
+        <w:rPr>
+          <w:b/>
+          <w:bCs/>
+        </w:rPr>
+        <w:t>as branches</w:t>
+      </w:r>
+      <w:r>
+        <w:rPr>
+          <w:b/>
+          <w:bCs/>
+        </w:rPr>
+        <w:t xml:space="preserve"> separada por /)</w:t>
+      </w:r>
+    </w:p>
+    <w:p>
+      <w:pPr>
+        <w:pStyle w:val="SemEspaamento"/>
+        <w:rPr>
+          <w:b/>
+          <w:bCs/>
+        </w:rPr>
+      </w:pPr>
+    </w:p>
+    <w:p>
+      <w:pPr>
+        <w:pStyle w:val="SemEspaamento"/>
+        <w:rPr>
+          <w:b/>
+          <w:bCs/>
+        </w:rPr>
+      </w:pPr>
+      <w:r>
+        <w:rPr>
+          <w:b/>
+          <w:bCs/>
+        </w:rPr>
+        <w:t>Clonando repositório com várias branches</w:t>
+      </w:r>
+    </w:p>
+    <w:p>
+      <w:pPr>
+        <w:pStyle w:val="SemEspaamento"/>
+        <w:numPr>
+          <w:ilvl w:val="0"/>
+          <w:numId w:val="32"/>
+        </w:numPr>
+      </w:pPr>
+      <w:r>
+        <w:t>Em c: crie uma pasta onde será organizado o projeto</w:t>
+      </w:r>
+    </w:p>
+    <w:p>
+      <w:pPr>
+        <w:pStyle w:val="SemEspaamento"/>
+        <w:numPr>
+          <w:ilvl w:val="0"/>
+          <w:numId w:val="32"/>
+        </w:numPr>
+      </w:pPr>
+      <w:r>
+        <w:t>Abra a pasta e clique com o botão direito do mouse</w:t>
+      </w:r>
+    </w:p>
+    <w:p>
+      <w:pPr>
+        <w:pStyle w:val="SemEspaamento"/>
+        <w:numPr>
+          <w:ilvl w:val="0"/>
+          <w:numId w:val="32"/>
+        </w:numPr>
+      </w:pPr>
+      <w:r>
+        <w:t xml:space="preserve">Selecione a opção </w:t>
+      </w:r>
+      <w:r>
+        <w:rPr>
+          <w:b/>
+          <w:bCs/>
+        </w:rPr>
+        <w:t>git bach</w:t>
+      </w:r>
+      <w:r>
+        <w:rPr>
+          <w:b/>
+          <w:bCs/>
+        </w:rPr>
+        <w:t xml:space="preserve"> </w:t>
+      </w:r>
+    </w:p>
+    <w:p>
+      <w:pPr>
+        <w:pStyle w:val="SemEspaamento"/>
+        <w:numPr>
+          <w:ilvl w:val="1"/>
+          <w:numId w:val="32"/>
+        </w:numPr>
+      </w:pPr>
+      <w:r>
+        <w:t xml:space="preserve">Caso não esteja aparecendo clique em </w:t>
+      </w:r>
+      <w:r>
+        <w:rPr>
+          <w:b/>
+          <w:bCs/>
+        </w:rPr>
+        <w:t>Mostrar mais opções</w:t>
+      </w:r>
+    </w:p>
+    <w:p>
+      <w:pPr>
+        <w:pStyle w:val="SemEspaamento"/>
+        <w:numPr>
+          <w:ilvl w:val="0"/>
+          <w:numId w:val="32"/>
+        </w:numPr>
+      </w:pPr>
+      <w:r>
+        <w:t xml:space="preserve">Digite </w:t>
+      </w:r>
+      <w:r>
+        <w:rPr>
+          <w:b/>
+          <w:bCs/>
+        </w:rPr>
+        <w:t xml:space="preserve">git branch </w:t>
+      </w:r>
+      <w:r>
+        <w:t>para listar todas</w:t>
+      </w:r>
+    </w:p>
+    <w:p>
+      <w:pPr>
+        <w:pStyle w:val="SemEspaamento"/>
+        <w:numPr>
+          <w:ilvl w:val="0"/>
+          <w:numId w:val="32"/>
+        </w:numPr>
+      </w:pPr>
+      <w:r>
+        <w:t xml:space="preserve">Digite </w:t>
+      </w:r>
+      <w:r>
+        <w:rPr>
+          <w:b/>
+          <w:bCs/>
+        </w:rPr>
+        <w:t xml:space="preserve"> git clone (mais o link HTTPS ou SSH)</w:t>
+      </w:r>
+      <w:r>
+        <w:rPr>
+          <w:b/>
+          <w:bCs/>
+        </w:rPr>
+        <w:t xml:space="preserve"> - - branch (nome da branch)    -- single branch</w:t>
+      </w:r>
+    </w:p>
+    <w:p>
+      <w:pPr>
+        <w:pStyle w:val="SemEspaamento"/>
+      </w:pPr>
+    </w:p>
+    <w:p>
+      <w:pPr>
+        <w:pStyle w:val="SemEspaamento"/>
+      </w:pPr>
+      <w:r>
+        <w:rPr>
+          <w:b/>
+          <w:bCs/>
+        </w:rPr>
+        <w:t>Arquivando uma alteração</w:t>
+      </w:r>
+    </w:p>
+    <w:p>
+      <w:pPr>
+        <w:pStyle w:val="SemEspaamento"/>
+        <w:numPr>
+          <w:ilvl w:val="0"/>
+          <w:numId w:val="33"/>
+        </w:numPr>
+      </w:pPr>
+      <w:r>
+        <w:t>Abra a pasta e clique com o botão direito do mouse</w:t>
+      </w:r>
+    </w:p>
+    <w:p>
+      <w:pPr>
+        <w:pStyle w:val="SemEspaamento"/>
+        <w:numPr>
+          <w:ilvl w:val="0"/>
+          <w:numId w:val="33"/>
+        </w:numPr>
+      </w:pPr>
+      <w:r>
+        <w:t xml:space="preserve">Selecione a opção </w:t>
+      </w:r>
+      <w:r>
+        <w:rPr>
+          <w:b/>
+          <w:bCs/>
+        </w:rPr>
+        <w:t>git bach</w:t>
+      </w:r>
+      <w:r>
+        <w:rPr>
+          <w:b/>
+          <w:bCs/>
+        </w:rPr>
+        <w:t xml:space="preserve"> </w:t>
+      </w:r>
+    </w:p>
+    <w:p>
+      <w:pPr>
+        <w:pStyle w:val="SemEspaamento"/>
+        <w:numPr>
+          <w:ilvl w:val="1"/>
+          <w:numId w:val="33"/>
+        </w:numPr>
+      </w:pPr>
+      <w:r>
+        <w:t xml:space="preserve">Caso não esteja aparecendo clique em </w:t>
+      </w:r>
+      <w:r>
+        <w:rPr>
+          <w:b/>
+          <w:bCs/>
+        </w:rPr>
+        <w:t>Mostrar mais opções</w:t>
+      </w:r>
+    </w:p>
+    <w:p>
+      <w:pPr>
+        <w:pStyle w:val="SemEspaamento"/>
+        <w:numPr>
+          <w:ilvl w:val="0"/>
+          <w:numId w:val="33"/>
+        </w:numPr>
+      </w:pPr>
+      <w:r>
+        <w:t xml:space="preserve">Digite </w:t>
+      </w:r>
+      <w:r>
+        <w:rPr>
+          <w:b/>
+          <w:bCs/>
+        </w:rPr>
+        <w:t>git stash</w:t>
+      </w:r>
+      <w:r>
+        <w:t xml:space="preserve"> para arquivar a alteração</w:t>
+      </w:r>
+    </w:p>
+    <w:p>
+      <w:pPr>
+        <w:pStyle w:val="SemEspaamento"/>
+      </w:pPr>
+    </w:p>
+    <w:p>
+      <w:pPr>
+        <w:pStyle w:val="SemEspaamento"/>
+        <w:rPr>
+          <w:b/>
+          <w:bCs/>
+        </w:rPr>
+      </w:pPr>
+      <w:r>
+        <w:rPr>
+          <w:b/>
+          <w:bCs/>
+        </w:rPr>
+        <w:t>COMANDOS:</w:t>
+      </w:r>
+    </w:p>
+    <w:p>
+      <w:pPr>
+        <w:pStyle w:val="SemEspaamento"/>
+      </w:pPr>
+      <w:r>
+        <w:rPr>
+          <w:b/>
+          <w:bCs/>
+        </w:rPr>
+        <w:t xml:space="preserve">git stash = </w:t>
+      </w:r>
+      <w:r>
+        <w:t>arquiva as alterações</w:t>
+      </w:r>
+    </w:p>
+    <w:p>
+      <w:pPr>
+        <w:pStyle w:val="SemEspaamento"/>
+      </w:pPr>
+      <w:r>
+        <w:rPr>
+          <w:b/>
+          <w:bCs/>
+        </w:rPr>
+        <w:t>git stash</w:t>
+      </w:r>
+      <w:r>
+        <w:rPr>
+          <w:b/>
+          <w:bCs/>
+        </w:rPr>
+        <w:t xml:space="preserve"> list</w:t>
+      </w:r>
+      <w:r>
+        <w:rPr>
+          <w:b/>
+          <w:bCs/>
+        </w:rPr>
+        <w:t xml:space="preserve"> = </w:t>
+      </w:r>
+      <w:r>
+        <w:t>lista</w:t>
+      </w:r>
+      <w:r>
+        <w:t xml:space="preserve"> a</w:t>
+      </w:r>
+      <w:r>
+        <w:t>s</w:t>
+      </w:r>
+      <w:r>
+        <w:t xml:space="preserve"> </w:t>
+      </w:r>
+      <w:r>
+        <w:t>alterações</w:t>
+      </w:r>
+    </w:p>
+    <w:p>
+      <w:pPr>
+        <w:pStyle w:val="SemEspaamento"/>
+      </w:pPr>
+      <w:r>
+        <w:rPr>
+          <w:b/>
+          <w:bCs/>
+        </w:rPr>
+        <w:t xml:space="preserve">git stash </w:t>
+      </w:r>
+      <w:r>
+        <w:rPr>
+          <w:b/>
+          <w:bCs/>
+        </w:rPr>
+        <w:t>pop</w:t>
+      </w:r>
+      <w:r>
+        <w:rPr>
+          <w:b/>
+          <w:bCs/>
+        </w:rPr>
+        <w:t xml:space="preserve"> = </w:t>
+      </w:r>
+      <w:r>
+        <w:t>traz as alterações e exclui a mais recente</w:t>
+      </w:r>
+    </w:p>
+    <w:p>
+      <w:pPr>
+        <w:pStyle w:val="SemEspaamento"/>
+      </w:pPr>
+      <w:r>
+        <w:rPr>
+          <w:b/>
+          <w:bCs/>
+        </w:rPr>
+        <w:t xml:space="preserve">git stash </w:t>
+      </w:r>
+      <w:r>
+        <w:rPr>
+          <w:b/>
+          <w:bCs/>
+        </w:rPr>
+        <w:t xml:space="preserve">apply </w:t>
+      </w:r>
+      <w:r>
+        <w:rPr>
+          <w:b/>
+          <w:bCs/>
+        </w:rPr>
+        <w:t xml:space="preserve"> = </w:t>
+      </w:r>
+      <w:r>
+        <w:t xml:space="preserve">traz as alterações e </w:t>
+      </w:r>
+      <w:r>
+        <w:t>mantem</w:t>
+      </w:r>
+      <w:r>
+        <w:t xml:space="preserve"> a mais recent</w:t>
+      </w:r>
+      <w:r>
+        <w:t>e</w:t>
+      </w:r>
+    </w:p>
+    <w:p>
+      <w:pPr>
+        <w:pStyle w:val="SemEspaamento"/>
+        <w:jc w:val="center"/>
+        <w:rPr>
+          <w:b/>
+          <w:bCs/>
+        </w:rPr>
+      </w:pPr>
+    </w:p>
+    <w:p>
+      <w:pPr>
+        <w:pStyle w:val="SemEspaamento"/>
+        <w:rPr>
+          <w:b/>
+          <w:bCs/>
+        </w:rPr>
+      </w:pPr>
+      <w:r>
+        <w:rPr>
+          <w:b/>
+          <w:bCs/>
+        </w:rPr>
+        <w:t>Links de materiais de apoio:</w:t>
+      </w:r>
+    </w:p>
+    <w:p>
+      <w:pPr>
+        <w:pStyle w:val="SemEspaamento"/>
+        <w:rPr>
+          <w:b/>
+          <w:bCs/>
+        </w:rPr>
+      </w:pPr>
+      <w:hyperlink r:id="rId6" w:history="1">
+        <w:r>
+          <w:rPr>
+            <w:rStyle w:val="Hyperlink"/>
+            <w:b/>
+            <w:bCs/>
+          </w:rPr>
+          <w:t>https://github.com/elidianaandrade/dio-curso-git-github</w:t>
+        </w:r>
+      </w:hyperlink>
+    </w:p>
+    <w:p>
+      <w:pPr>
+        <w:pStyle w:val="SemEspaamento"/>
+        <w:rPr>
+          <w:b/>
+          <w:bCs/>
+        </w:rPr>
+      </w:pPr>
+      <w:hyperlink r:id="rId7" w:history="1">
+        <w:r>
+          <w:rPr>
+            <w:rStyle w:val="Hyperlink"/>
+            <w:b/>
+            <w:bCs/>
+          </w:rPr>
+          <w:t>https://academiapme-my.sharepoint.com/:p:/g/personal/renato_dio_me/EYjkgVZuUv5HsVgJUEPv1_oB_QWs8MFBY_PBQ2UAtLqucg?rtime=Zy</w:t>
+        </w:r>
+        <w:r>
+          <w:rPr>
+            <w:rStyle w:val="Hyperlink"/>
+            <w:b/>
+            <w:bCs/>
+          </w:rPr>
+          <w:t>V</w:t>
+        </w:r>
+        <w:r>
+          <w:rPr>
+            <w:rStyle w:val="Hyperlink"/>
+            <w:b/>
+            <w:bCs/>
+          </w:rPr>
+          <w:t>A_EDC3Eg</w:t>
+        </w:r>
+      </w:hyperlink>
     </w:p>
     <w:sectPr>
       <w:pgSz w:w="11906" w:h="16838"/>
-      <w:pgMar w:top="1417" w:right="1701" w:bottom="1417" w:left="1701" w:header="708" w:footer="708" w:gutter="0"/>
+      <w:pgMar w:top="720" w:right="720" w:bottom="720" w:left="720" w:header="708" w:footer="708" w:gutter="0"/>
       <w:cols w:space="708"/>
       <w:docGrid w:linePitch="360"/>
     </w:sectPr>
@@ -2625,6 +4988,184 @@
 <file path=word/numbering.xml><?xml version="1.0" encoding="utf-8"?>
 <w:numbering xmlns:wpc="http://schemas.microsoft.com/office/word/2010/wordprocessingCanvas" xmlns:cx="http://schemas.microsoft.com/office/drawing/2014/chartex" xmlns:cx1="http://schemas.microsoft.com/office/drawing/2015/9/8/chartex" xmlns:cx2="http://schemas.microsoft.com/office/drawing/2015/10/21/chartex" xmlns:cx3="http://schemas.microsoft.com/office/drawing/2016/5/9/chartex" xmlns:cx4="http://schemas.microsoft.com/office/drawing/2016/5/10/chartex" xmlns:cx5="http://schemas.microsoft.com/office/drawing/2016/5/11/chartex" xmlns:cx6="http://schemas.microsoft.com/office/drawing/2016/5/12/chartex" xmlns:cx7="http://schemas.microsoft.com/office/drawing/2016/5/13/chartex" xmlns:cx8="http://schemas.microsoft.com/office/drawing/2016/5/14/chartex" xmlns:mc="http://schemas.openxmlformats.org/markup-compatibility/2006" xmlns:aink="http://schemas.microsoft.com/office/drawing/2016/ink" xmlns:am3d="http://schemas.microsoft.com/office/drawing/2017/model3d" xmlns:o="urn:schemas-microsoft-com:office:office" xmlns:oel="http://schemas.microsoft.com/office/2019/extlst" xmlns:r="http://schemas.openxmlformats.org/officeDocument/2006/relationships" xmlns:m="http://schemas.openxmlformats.org/officeDocument/2006/math" xmlns:v="urn:schemas-microsoft-com:vml" xmlns:wp14="http://schemas.microsoft.com/office/word/2010/wordprocessingDrawing" xmlns:wp="http://schemas.openxmlformats.org/drawingml/2006/wordprocessingDrawing" xmlns:w10="urn:schemas-microsoft-com:office:word" xmlns:w="http://schemas.openxmlformats.org/wordprocessingml/2006/main" xmlns:w14="http://schemas.microsoft.com/office/word/2010/wordml" xmlns:w15="http://schemas.microsoft.com/office/word/2012/wordml" xmlns:w16cex="http://schemas.microsoft.com/office/word/2018/wordml/cex" xmlns:w16cid="http://schemas.microsoft.com/office/word/2016/wordml/cid" xmlns:w16="http://schemas.microsoft.com/office/word/2018/wordml" xmlns:w16du="http://schemas.microsoft.com/office/word/2023/wordml/word16du" xmlns:w16sdtdh="http://schemas.microsoft.com/office/word/2020/wordml/sdtdatahash" xmlns:w16se="http://schemas.microsoft.com/office/word/2015/wordml/symex" xmlns:wpg="http://schemas.microsoft.com/office/word/2010/wordprocessingGroup" xmlns:wpi="http://schemas.microsoft.com/office/word/2010/wordprocessingInk" xmlns:wne="http://schemas.microsoft.com/office/word/2006/wordml" xmlns:wps="http://schemas.microsoft.com/office/word/2010/wordprocessingShape" mc:Ignorable="w14 w15 w16se w16cid w16 w16cex w16sdtdh w16du wp14">
   <w:abstractNum w:abstractNumId="0" w15:restartNumberingAfterBreak="0">
+    <w:nsid w:val="010C5EFD"/>
+    <w:multiLevelType w:val="hybridMultilevel"/>
+    <w:tmpl w:val="E08AD2B2"/>
+    <w:lvl w:ilvl="0" w:tplc="FFFFFFFF">
+      <w:start w:val="1"/>
+      <w:numFmt w:val="decimal"/>
+      <w:lvlText w:val="%1."/>
+      <w:lvlJc w:val="left"/>
+      <w:pPr>
+        <w:ind w:left="720" w:hanging="360"/>
+      </w:pPr>
+      <w:rPr>
+        <w:rFonts w:hint="default"/>
+      </w:rPr>
+    </w:lvl>
+    <w:lvl w:ilvl="1" w:tplc="FFFFFFFF" w:tentative="1">
+      <w:start w:val="1"/>
+      <w:numFmt w:val="lowerLetter"/>
+      <w:lvlText w:val="%2."/>
+      <w:lvlJc w:val="left"/>
+      <w:pPr>
+        <w:ind w:left="1440" w:hanging="360"/>
+      </w:pPr>
+    </w:lvl>
+    <w:lvl w:ilvl="2" w:tplc="FFFFFFFF" w:tentative="1">
+      <w:start w:val="1"/>
+      <w:numFmt w:val="lowerRoman"/>
+      <w:lvlText w:val="%3."/>
+      <w:lvlJc w:val="right"/>
+      <w:pPr>
+        <w:ind w:left="2160" w:hanging="180"/>
+      </w:pPr>
+    </w:lvl>
+    <w:lvl w:ilvl="3" w:tplc="FFFFFFFF" w:tentative="1">
+      <w:start w:val="1"/>
+      <w:numFmt w:val="decimal"/>
+      <w:lvlText w:val="%4."/>
+      <w:lvlJc w:val="left"/>
+      <w:pPr>
+        <w:ind w:left="2880" w:hanging="360"/>
+      </w:pPr>
+    </w:lvl>
+    <w:lvl w:ilvl="4" w:tplc="FFFFFFFF" w:tentative="1">
+      <w:start w:val="1"/>
+      <w:numFmt w:val="lowerLetter"/>
+      <w:lvlText w:val="%5."/>
+      <w:lvlJc w:val="left"/>
+      <w:pPr>
+        <w:ind w:left="3600" w:hanging="360"/>
+      </w:pPr>
+    </w:lvl>
+    <w:lvl w:ilvl="5" w:tplc="FFFFFFFF" w:tentative="1">
+      <w:start w:val="1"/>
+      <w:numFmt w:val="lowerRoman"/>
+      <w:lvlText w:val="%6."/>
+      <w:lvlJc w:val="right"/>
+      <w:pPr>
+        <w:ind w:left="4320" w:hanging="180"/>
+      </w:pPr>
+    </w:lvl>
+    <w:lvl w:ilvl="6" w:tplc="FFFFFFFF" w:tentative="1">
+      <w:start w:val="1"/>
+      <w:numFmt w:val="decimal"/>
+      <w:lvlText w:val="%7."/>
+      <w:lvlJc w:val="left"/>
+      <w:pPr>
+        <w:ind w:left="5040" w:hanging="360"/>
+      </w:pPr>
+    </w:lvl>
+    <w:lvl w:ilvl="7" w:tplc="FFFFFFFF" w:tentative="1">
+      <w:start w:val="1"/>
+      <w:numFmt w:val="lowerLetter"/>
+      <w:lvlText w:val="%8."/>
+      <w:lvlJc w:val="left"/>
+      <w:pPr>
+        <w:ind w:left="5760" w:hanging="360"/>
+      </w:pPr>
+    </w:lvl>
+    <w:lvl w:ilvl="8" w:tplc="FFFFFFFF" w:tentative="1">
+      <w:start w:val="1"/>
+      <w:numFmt w:val="lowerRoman"/>
+      <w:lvlText w:val="%9."/>
+      <w:lvlJc w:val="right"/>
+      <w:pPr>
+        <w:ind w:left="6480" w:hanging="180"/>
+      </w:pPr>
+    </w:lvl>
+  </w:abstractNum>
+  <w:abstractNum w:abstractNumId="1" w15:restartNumberingAfterBreak="0">
+    <w:nsid w:val="04C120C5"/>
+    <w:multiLevelType w:val="hybridMultilevel"/>
+    <w:tmpl w:val="29E215AA"/>
+    <w:lvl w:ilvl="0" w:tplc="FFFFFFFF">
+      <w:start w:val="1"/>
+      <w:numFmt w:val="decimal"/>
+      <w:lvlText w:val="%1."/>
+      <w:lvlJc w:val="left"/>
+      <w:pPr>
+        <w:ind w:left="720" w:hanging="360"/>
+      </w:pPr>
+      <w:rPr>
+        <w:rFonts w:hint="default"/>
+      </w:rPr>
+    </w:lvl>
+    <w:lvl w:ilvl="1" w:tplc="FFFFFFFF">
+      <w:start w:val="1"/>
+      <w:numFmt w:val="lowerLetter"/>
+      <w:lvlText w:val="%2."/>
+      <w:lvlJc w:val="left"/>
+      <w:pPr>
+        <w:ind w:left="1440" w:hanging="360"/>
+      </w:pPr>
+    </w:lvl>
+    <w:lvl w:ilvl="2" w:tplc="FFFFFFFF" w:tentative="1">
+      <w:start w:val="1"/>
+      <w:numFmt w:val="lowerRoman"/>
+      <w:lvlText w:val="%3."/>
+      <w:lvlJc w:val="right"/>
+      <w:pPr>
+        <w:ind w:left="2160" w:hanging="180"/>
+      </w:pPr>
+    </w:lvl>
+    <w:lvl w:ilvl="3" w:tplc="FFFFFFFF" w:tentative="1">
+      <w:start w:val="1"/>
+      <w:numFmt w:val="decimal"/>
+      <w:lvlText w:val="%4."/>
+      <w:lvlJc w:val="left"/>
+      <w:pPr>
+        <w:ind w:left="2880" w:hanging="360"/>
+      </w:pPr>
+    </w:lvl>
+    <w:lvl w:ilvl="4" w:tplc="FFFFFFFF" w:tentative="1">
+      <w:start w:val="1"/>
+      <w:numFmt w:val="lowerLetter"/>
+      <w:lvlText w:val="%5."/>
+      <w:lvlJc w:val="left"/>
+      <w:pPr>
+        <w:ind w:left="3600" w:hanging="360"/>
+      </w:pPr>
+    </w:lvl>
+    <w:lvl w:ilvl="5" w:tplc="FFFFFFFF" w:tentative="1">
+      <w:start w:val="1"/>
+      <w:numFmt w:val="lowerRoman"/>
+      <w:lvlText w:val="%6."/>
+      <w:lvlJc w:val="right"/>
+      <w:pPr>
+        <w:ind w:left="4320" w:hanging="180"/>
+      </w:pPr>
+    </w:lvl>
+    <w:lvl w:ilvl="6" w:tplc="FFFFFFFF" w:tentative="1">
+      <w:start w:val="1"/>
+      <w:numFmt w:val="decimal"/>
+      <w:lvlText w:val="%7."/>
+      <w:lvlJc w:val="left"/>
+      <w:pPr>
+        <w:ind w:left="5040" w:hanging="360"/>
+      </w:pPr>
+    </w:lvl>
+    <w:lvl w:ilvl="7" w:tplc="FFFFFFFF" w:tentative="1">
+      <w:start w:val="1"/>
+      <w:numFmt w:val="lowerLetter"/>
+      <w:lvlText w:val="%8."/>
+      <w:lvlJc w:val="left"/>
+      <w:pPr>
+        <w:ind w:left="5760" w:hanging="360"/>
+      </w:pPr>
+    </w:lvl>
+    <w:lvl w:ilvl="8" w:tplc="FFFFFFFF" w:tentative="1">
+      <w:start w:val="1"/>
+      <w:numFmt w:val="lowerRoman"/>
+      <w:lvlText w:val="%9."/>
+      <w:lvlJc w:val="right"/>
+      <w:pPr>
+        <w:ind w:left="6480" w:hanging="180"/>
+      </w:pPr>
+    </w:lvl>
+  </w:abstractNum>
+  <w:abstractNum w:abstractNumId="2" w15:restartNumberingAfterBreak="0">
     <w:nsid w:val="15BE4E5A"/>
     <w:multiLevelType w:val="hybridMultilevel"/>
     <w:tmpl w:val="57EED6AC"/>
@@ -2713,7 +5254,7 @@
       </w:pPr>
     </w:lvl>
   </w:abstractNum>
-  <w:abstractNum w:abstractNumId="1" w15:restartNumberingAfterBreak="0">
+  <w:abstractNum w:abstractNumId="3" w15:restartNumberingAfterBreak="0">
     <w:nsid w:val="1DE335CA"/>
     <w:multiLevelType w:val="multilevel"/>
     <w:tmpl w:val="9E8AB19E"/>
@@ -2834,7 +5375,128 @@
       </w:rPr>
     </w:lvl>
   </w:abstractNum>
-  <w:abstractNum w:abstractNumId="2" w15:restartNumberingAfterBreak="0">
+  <w:abstractNum w:abstractNumId="4" w15:restartNumberingAfterBreak="0">
+    <w:nsid w:val="23F53533"/>
+    <w:multiLevelType w:val="multilevel"/>
+    <w:tmpl w:val="9E8AB19E"/>
+    <w:lvl w:ilvl="0">
+      <w:start w:val="1"/>
+      <w:numFmt w:val="decimal"/>
+      <w:lvlText w:val="%1."/>
+      <w:lvlJc w:val="left"/>
+      <w:pPr>
+        <w:ind w:left="720" w:hanging="360"/>
+      </w:pPr>
+      <w:rPr>
+        <w:rFonts w:hint="default"/>
+      </w:rPr>
+    </w:lvl>
+    <w:lvl w:ilvl="1">
+      <w:start w:val="1"/>
+      <w:numFmt w:val="decimal"/>
+      <w:isLgl/>
+      <w:lvlText w:val="%1.%2"/>
+      <w:lvlJc w:val="left"/>
+      <w:pPr>
+        <w:ind w:left="1092" w:hanging="372"/>
+      </w:pPr>
+      <w:rPr>
+        <w:rFonts w:hint="default"/>
+      </w:rPr>
+    </w:lvl>
+    <w:lvl w:ilvl="2">
+      <w:start w:val="1"/>
+      <w:numFmt w:val="decimal"/>
+      <w:isLgl/>
+      <w:lvlText w:val="%1.%2.%3"/>
+      <w:lvlJc w:val="left"/>
+      <w:pPr>
+        <w:ind w:left="1800" w:hanging="720"/>
+      </w:pPr>
+      <w:rPr>
+        <w:rFonts w:hint="default"/>
+      </w:rPr>
+    </w:lvl>
+    <w:lvl w:ilvl="3">
+      <w:start w:val="1"/>
+      <w:numFmt w:val="decimal"/>
+      <w:isLgl/>
+      <w:lvlText w:val="%1.%2.%3.%4"/>
+      <w:lvlJc w:val="left"/>
+      <w:pPr>
+        <w:ind w:left="2520" w:hanging="1080"/>
+      </w:pPr>
+      <w:rPr>
+        <w:rFonts w:hint="default"/>
+      </w:rPr>
+    </w:lvl>
+    <w:lvl w:ilvl="4">
+      <w:start w:val="1"/>
+      <w:numFmt w:val="decimal"/>
+      <w:isLgl/>
+      <w:lvlText w:val="%1.%2.%3.%4.%5"/>
+      <w:lvlJc w:val="left"/>
+      <w:pPr>
+        <w:ind w:left="2880" w:hanging="1080"/>
+      </w:pPr>
+      <w:rPr>
+        <w:rFonts w:hint="default"/>
+      </w:rPr>
+    </w:lvl>
+    <w:lvl w:ilvl="5">
+      <w:start w:val="1"/>
+      <w:numFmt w:val="decimal"/>
+      <w:isLgl/>
+      <w:lvlText w:val="%1.%2.%3.%4.%5.%6"/>
+      <w:lvlJc w:val="left"/>
+      <w:pPr>
+        <w:ind w:left="3600" w:hanging="1440"/>
+      </w:pPr>
+      <w:rPr>
+        <w:rFonts w:hint="default"/>
+      </w:rPr>
+    </w:lvl>
+    <w:lvl w:ilvl="6">
+      <w:start w:val="1"/>
+      <w:numFmt w:val="decimal"/>
+      <w:isLgl/>
+      <w:lvlText w:val="%1.%2.%3.%4.%5.%6.%7"/>
+      <w:lvlJc w:val="left"/>
+      <w:pPr>
+        <w:ind w:left="3960" w:hanging="1440"/>
+      </w:pPr>
+      <w:rPr>
+        <w:rFonts w:hint="default"/>
+      </w:rPr>
+    </w:lvl>
+    <w:lvl w:ilvl="7">
+      <w:start w:val="1"/>
+      <w:numFmt w:val="decimal"/>
+      <w:isLgl/>
+      <w:lvlText w:val="%1.%2.%3.%4.%5.%6.%7.%8"/>
+      <w:lvlJc w:val="left"/>
+      <w:pPr>
+        <w:ind w:left="4680" w:hanging="1800"/>
+      </w:pPr>
+      <w:rPr>
+        <w:rFonts w:hint="default"/>
+      </w:rPr>
+    </w:lvl>
+    <w:lvl w:ilvl="8">
+      <w:start w:val="1"/>
+      <w:numFmt w:val="decimal"/>
+      <w:isLgl/>
+      <w:lvlText w:val="%1.%2.%3.%4.%5.%6.%7.%8.%9"/>
+      <w:lvlJc w:val="left"/>
+      <w:pPr>
+        <w:ind w:left="5040" w:hanging="1800"/>
+      </w:pPr>
+      <w:rPr>
+        <w:rFonts w:hint="default"/>
+      </w:rPr>
+    </w:lvl>
+  </w:abstractNum>
+  <w:abstractNum w:abstractNumId="5" w15:restartNumberingAfterBreak="0">
     <w:nsid w:val="25DD51DF"/>
     <w:multiLevelType w:val="hybridMultilevel"/>
     <w:tmpl w:val="F1863480"/>
@@ -2923,7 +5585,7 @@
       </w:pPr>
     </w:lvl>
   </w:abstractNum>
-  <w:abstractNum w:abstractNumId="3" w15:restartNumberingAfterBreak="0">
+  <w:abstractNum w:abstractNumId="6" w15:restartNumberingAfterBreak="0">
     <w:nsid w:val="25DE755A"/>
     <w:multiLevelType w:val="hybridMultilevel"/>
     <w:tmpl w:val="29E215AA"/>
@@ -3012,7 +5674,96 @@
       </w:pPr>
     </w:lvl>
   </w:abstractNum>
-  <w:abstractNum w:abstractNumId="4" w15:restartNumberingAfterBreak="0">
+  <w:abstractNum w:abstractNumId="7" w15:restartNumberingAfterBreak="0">
+    <w:nsid w:val="28395935"/>
+    <w:multiLevelType w:val="hybridMultilevel"/>
+    <w:tmpl w:val="29E215AA"/>
+    <w:lvl w:ilvl="0" w:tplc="FFFFFFFF">
+      <w:start w:val="1"/>
+      <w:numFmt w:val="decimal"/>
+      <w:lvlText w:val="%1."/>
+      <w:lvlJc w:val="left"/>
+      <w:pPr>
+        <w:ind w:left="720" w:hanging="360"/>
+      </w:pPr>
+      <w:rPr>
+        <w:rFonts w:hint="default"/>
+      </w:rPr>
+    </w:lvl>
+    <w:lvl w:ilvl="1" w:tplc="FFFFFFFF">
+      <w:start w:val="1"/>
+      <w:numFmt w:val="lowerLetter"/>
+      <w:lvlText w:val="%2."/>
+      <w:lvlJc w:val="left"/>
+      <w:pPr>
+        <w:ind w:left="1440" w:hanging="360"/>
+      </w:pPr>
+    </w:lvl>
+    <w:lvl w:ilvl="2" w:tplc="FFFFFFFF" w:tentative="1">
+      <w:start w:val="1"/>
+      <w:numFmt w:val="lowerRoman"/>
+      <w:lvlText w:val="%3."/>
+      <w:lvlJc w:val="right"/>
+      <w:pPr>
+        <w:ind w:left="2160" w:hanging="180"/>
+      </w:pPr>
+    </w:lvl>
+    <w:lvl w:ilvl="3" w:tplc="FFFFFFFF" w:tentative="1">
+      <w:start w:val="1"/>
+      <w:numFmt w:val="decimal"/>
+      <w:lvlText w:val="%4."/>
+      <w:lvlJc w:val="left"/>
+      <w:pPr>
+        <w:ind w:left="2880" w:hanging="360"/>
+      </w:pPr>
+    </w:lvl>
+    <w:lvl w:ilvl="4" w:tplc="FFFFFFFF" w:tentative="1">
+      <w:start w:val="1"/>
+      <w:numFmt w:val="lowerLetter"/>
+      <w:lvlText w:val="%5."/>
+      <w:lvlJc w:val="left"/>
+      <w:pPr>
+        <w:ind w:left="3600" w:hanging="360"/>
+      </w:pPr>
+    </w:lvl>
+    <w:lvl w:ilvl="5" w:tplc="FFFFFFFF" w:tentative="1">
+      <w:start w:val="1"/>
+      <w:numFmt w:val="lowerRoman"/>
+      <w:lvlText w:val="%6."/>
+      <w:lvlJc w:val="right"/>
+      <w:pPr>
+        <w:ind w:left="4320" w:hanging="180"/>
+      </w:pPr>
+    </w:lvl>
+    <w:lvl w:ilvl="6" w:tplc="FFFFFFFF" w:tentative="1">
+      <w:start w:val="1"/>
+      <w:numFmt w:val="decimal"/>
+      <w:lvlText w:val="%7."/>
+      <w:lvlJc w:val="left"/>
+      <w:pPr>
+        <w:ind w:left="5040" w:hanging="360"/>
+      </w:pPr>
+    </w:lvl>
+    <w:lvl w:ilvl="7" w:tplc="FFFFFFFF" w:tentative="1">
+      <w:start w:val="1"/>
+      <w:numFmt w:val="lowerLetter"/>
+      <w:lvlText w:val="%8."/>
+      <w:lvlJc w:val="left"/>
+      <w:pPr>
+        <w:ind w:left="5760" w:hanging="360"/>
+      </w:pPr>
+    </w:lvl>
+    <w:lvl w:ilvl="8" w:tplc="FFFFFFFF" w:tentative="1">
+      <w:start w:val="1"/>
+      <w:numFmt w:val="lowerRoman"/>
+      <w:lvlText w:val="%9."/>
+      <w:lvlJc w:val="right"/>
+      <w:pPr>
+        <w:ind w:left="6480" w:hanging="180"/>
+      </w:pPr>
+    </w:lvl>
+  </w:abstractNum>
+  <w:abstractNum w:abstractNumId="8" w15:restartNumberingAfterBreak="0">
     <w:nsid w:val="2B24439C"/>
     <w:multiLevelType w:val="multilevel"/>
     <w:tmpl w:val="9E8AB19E"/>
@@ -3133,7 +5884,185 @@
       </w:rPr>
     </w:lvl>
   </w:abstractNum>
-  <w:abstractNum w:abstractNumId="5" w15:restartNumberingAfterBreak="0">
+  <w:abstractNum w:abstractNumId="9" w15:restartNumberingAfterBreak="0">
+    <w:nsid w:val="2BB73650"/>
+    <w:multiLevelType w:val="hybridMultilevel"/>
+    <w:tmpl w:val="36BAFEA4"/>
+    <w:lvl w:ilvl="0" w:tplc="0416000F">
+      <w:start w:val="1"/>
+      <w:numFmt w:val="decimal"/>
+      <w:lvlText w:val="%1."/>
+      <w:lvlJc w:val="left"/>
+      <w:pPr>
+        <w:ind w:left="720" w:hanging="360"/>
+      </w:pPr>
+      <w:rPr>
+        <w:rFonts w:hint="default"/>
+      </w:rPr>
+    </w:lvl>
+    <w:lvl w:ilvl="1" w:tplc="04160019" w:tentative="1">
+      <w:start w:val="1"/>
+      <w:numFmt w:val="lowerLetter"/>
+      <w:lvlText w:val="%2."/>
+      <w:lvlJc w:val="left"/>
+      <w:pPr>
+        <w:ind w:left="1440" w:hanging="360"/>
+      </w:pPr>
+    </w:lvl>
+    <w:lvl w:ilvl="2" w:tplc="0416001B" w:tentative="1">
+      <w:start w:val="1"/>
+      <w:numFmt w:val="lowerRoman"/>
+      <w:lvlText w:val="%3."/>
+      <w:lvlJc w:val="right"/>
+      <w:pPr>
+        <w:ind w:left="2160" w:hanging="180"/>
+      </w:pPr>
+    </w:lvl>
+    <w:lvl w:ilvl="3" w:tplc="0416000F" w:tentative="1">
+      <w:start w:val="1"/>
+      <w:numFmt w:val="decimal"/>
+      <w:lvlText w:val="%4."/>
+      <w:lvlJc w:val="left"/>
+      <w:pPr>
+        <w:ind w:left="2880" w:hanging="360"/>
+      </w:pPr>
+    </w:lvl>
+    <w:lvl w:ilvl="4" w:tplc="04160019" w:tentative="1">
+      <w:start w:val="1"/>
+      <w:numFmt w:val="lowerLetter"/>
+      <w:lvlText w:val="%5."/>
+      <w:lvlJc w:val="left"/>
+      <w:pPr>
+        <w:ind w:left="3600" w:hanging="360"/>
+      </w:pPr>
+    </w:lvl>
+    <w:lvl w:ilvl="5" w:tplc="0416001B" w:tentative="1">
+      <w:start w:val="1"/>
+      <w:numFmt w:val="lowerRoman"/>
+      <w:lvlText w:val="%6."/>
+      <w:lvlJc w:val="right"/>
+      <w:pPr>
+        <w:ind w:left="4320" w:hanging="180"/>
+      </w:pPr>
+    </w:lvl>
+    <w:lvl w:ilvl="6" w:tplc="0416000F" w:tentative="1">
+      <w:start w:val="1"/>
+      <w:numFmt w:val="decimal"/>
+      <w:lvlText w:val="%7."/>
+      <w:lvlJc w:val="left"/>
+      <w:pPr>
+        <w:ind w:left="5040" w:hanging="360"/>
+      </w:pPr>
+    </w:lvl>
+    <w:lvl w:ilvl="7" w:tplc="04160019" w:tentative="1">
+      <w:start w:val="1"/>
+      <w:numFmt w:val="lowerLetter"/>
+      <w:lvlText w:val="%8."/>
+      <w:lvlJc w:val="left"/>
+      <w:pPr>
+        <w:ind w:left="5760" w:hanging="360"/>
+      </w:pPr>
+    </w:lvl>
+    <w:lvl w:ilvl="8" w:tplc="0416001B" w:tentative="1">
+      <w:start w:val="1"/>
+      <w:numFmt w:val="lowerRoman"/>
+      <w:lvlText w:val="%9."/>
+      <w:lvlJc w:val="right"/>
+      <w:pPr>
+        <w:ind w:left="6480" w:hanging="180"/>
+      </w:pPr>
+    </w:lvl>
+  </w:abstractNum>
+  <w:abstractNum w:abstractNumId="10" w15:restartNumberingAfterBreak="0">
+    <w:nsid w:val="2FD82ECA"/>
+    <w:multiLevelType w:val="hybridMultilevel"/>
+    <w:tmpl w:val="29E215AA"/>
+    <w:lvl w:ilvl="0" w:tplc="FFFFFFFF">
+      <w:start w:val="1"/>
+      <w:numFmt w:val="decimal"/>
+      <w:lvlText w:val="%1."/>
+      <w:lvlJc w:val="left"/>
+      <w:pPr>
+        <w:ind w:left="720" w:hanging="360"/>
+      </w:pPr>
+      <w:rPr>
+        <w:rFonts w:hint="default"/>
+      </w:rPr>
+    </w:lvl>
+    <w:lvl w:ilvl="1" w:tplc="FFFFFFFF">
+      <w:start w:val="1"/>
+      <w:numFmt w:val="lowerLetter"/>
+      <w:lvlText w:val="%2."/>
+      <w:lvlJc w:val="left"/>
+      <w:pPr>
+        <w:ind w:left="1440" w:hanging="360"/>
+      </w:pPr>
+    </w:lvl>
+    <w:lvl w:ilvl="2" w:tplc="FFFFFFFF" w:tentative="1">
+      <w:start w:val="1"/>
+      <w:numFmt w:val="lowerRoman"/>
+      <w:lvlText w:val="%3."/>
+      <w:lvlJc w:val="right"/>
+      <w:pPr>
+        <w:ind w:left="2160" w:hanging="180"/>
+      </w:pPr>
+    </w:lvl>
+    <w:lvl w:ilvl="3" w:tplc="FFFFFFFF" w:tentative="1">
+      <w:start w:val="1"/>
+      <w:numFmt w:val="decimal"/>
+      <w:lvlText w:val="%4."/>
+      <w:lvlJc w:val="left"/>
+      <w:pPr>
+        <w:ind w:left="2880" w:hanging="360"/>
+      </w:pPr>
+    </w:lvl>
+    <w:lvl w:ilvl="4" w:tplc="FFFFFFFF" w:tentative="1">
+      <w:start w:val="1"/>
+      <w:numFmt w:val="lowerLetter"/>
+      <w:lvlText w:val="%5."/>
+      <w:lvlJc w:val="left"/>
+      <w:pPr>
+        <w:ind w:left="3600" w:hanging="360"/>
+      </w:pPr>
+    </w:lvl>
+    <w:lvl w:ilvl="5" w:tplc="FFFFFFFF" w:tentative="1">
+      <w:start w:val="1"/>
+      <w:numFmt w:val="lowerRoman"/>
+      <w:lvlText w:val="%6."/>
+      <w:lvlJc w:val="right"/>
+      <w:pPr>
+        <w:ind w:left="4320" w:hanging="180"/>
+      </w:pPr>
+    </w:lvl>
+    <w:lvl w:ilvl="6" w:tplc="FFFFFFFF" w:tentative="1">
+      <w:start w:val="1"/>
+      <w:numFmt w:val="decimal"/>
+      <w:lvlText w:val="%7."/>
+      <w:lvlJc w:val="left"/>
+      <w:pPr>
+        <w:ind w:left="5040" w:hanging="360"/>
+      </w:pPr>
+    </w:lvl>
+    <w:lvl w:ilvl="7" w:tplc="FFFFFFFF" w:tentative="1">
+      <w:start w:val="1"/>
+      <w:numFmt w:val="lowerLetter"/>
+      <w:lvlText w:val="%8."/>
+      <w:lvlJc w:val="left"/>
+      <w:pPr>
+        <w:ind w:left="5760" w:hanging="360"/>
+      </w:pPr>
+    </w:lvl>
+    <w:lvl w:ilvl="8" w:tplc="FFFFFFFF" w:tentative="1">
+      <w:start w:val="1"/>
+      <w:numFmt w:val="lowerRoman"/>
+      <w:lvlText w:val="%9."/>
+      <w:lvlJc w:val="right"/>
+      <w:pPr>
+        <w:ind w:left="6480" w:hanging="180"/>
+      </w:pPr>
+    </w:lvl>
+  </w:abstractNum>
+  <w:abstractNum w:abstractNumId="11" w15:restartNumberingAfterBreak="0">
     <w:nsid w:val="349D2F98"/>
     <w:multiLevelType w:val="multilevel"/>
     <w:tmpl w:val="9E8AB19E"/>
@@ -3254,7 +6183,7 @@
       </w:rPr>
     </w:lvl>
   </w:abstractNum>
-  <w:abstractNum w:abstractNumId="6" w15:restartNumberingAfterBreak="0">
+  <w:abstractNum w:abstractNumId="12" w15:restartNumberingAfterBreak="0">
     <w:nsid w:val="3DB631C5"/>
     <w:multiLevelType w:val="hybridMultilevel"/>
     <w:tmpl w:val="7C402DC2"/>
@@ -3343,7 +6272,128 @@
       </w:pPr>
     </w:lvl>
   </w:abstractNum>
-  <w:abstractNum w:abstractNumId="7" w15:restartNumberingAfterBreak="0">
+  <w:abstractNum w:abstractNumId="13" w15:restartNumberingAfterBreak="0">
+    <w:nsid w:val="42283F62"/>
+    <w:multiLevelType w:val="multilevel"/>
+    <w:tmpl w:val="9E8AB19E"/>
+    <w:lvl w:ilvl="0">
+      <w:start w:val="1"/>
+      <w:numFmt w:val="decimal"/>
+      <w:lvlText w:val="%1."/>
+      <w:lvlJc w:val="left"/>
+      <w:pPr>
+        <w:ind w:left="720" w:hanging="360"/>
+      </w:pPr>
+      <w:rPr>
+        <w:rFonts w:hint="default"/>
+      </w:rPr>
+    </w:lvl>
+    <w:lvl w:ilvl="1">
+      <w:start w:val="1"/>
+      <w:numFmt w:val="decimal"/>
+      <w:isLgl/>
+      <w:lvlText w:val="%1.%2"/>
+      <w:lvlJc w:val="left"/>
+      <w:pPr>
+        <w:ind w:left="1092" w:hanging="372"/>
+      </w:pPr>
+      <w:rPr>
+        <w:rFonts w:hint="default"/>
+      </w:rPr>
+    </w:lvl>
+    <w:lvl w:ilvl="2">
+      <w:start w:val="1"/>
+      <w:numFmt w:val="decimal"/>
+      <w:isLgl/>
+      <w:lvlText w:val="%1.%2.%3"/>
+      <w:lvlJc w:val="left"/>
+      <w:pPr>
+        <w:ind w:left="1800" w:hanging="720"/>
+      </w:pPr>
+      <w:rPr>
+        <w:rFonts w:hint="default"/>
+      </w:rPr>
+    </w:lvl>
+    <w:lvl w:ilvl="3">
+      <w:start w:val="1"/>
+      <w:numFmt w:val="decimal"/>
+      <w:isLgl/>
+      <w:lvlText w:val="%1.%2.%3.%4"/>
+      <w:lvlJc w:val="left"/>
+      <w:pPr>
+        <w:ind w:left="2520" w:hanging="1080"/>
+      </w:pPr>
+      <w:rPr>
+        <w:rFonts w:hint="default"/>
+      </w:rPr>
+    </w:lvl>
+    <w:lvl w:ilvl="4">
+      <w:start w:val="1"/>
+      <w:numFmt w:val="decimal"/>
+      <w:isLgl/>
+      <w:lvlText w:val="%1.%2.%3.%4.%5"/>
+      <w:lvlJc w:val="left"/>
+      <w:pPr>
+        <w:ind w:left="2880" w:hanging="1080"/>
+      </w:pPr>
+      <w:rPr>
+        <w:rFonts w:hint="default"/>
+      </w:rPr>
+    </w:lvl>
+    <w:lvl w:ilvl="5">
+      <w:start w:val="1"/>
+      <w:numFmt w:val="decimal"/>
+      <w:isLgl/>
+      <w:lvlText w:val="%1.%2.%3.%4.%5.%6"/>
+      <w:lvlJc w:val="left"/>
+      <w:pPr>
+        <w:ind w:left="3600" w:hanging="1440"/>
+      </w:pPr>
+      <w:rPr>
+        <w:rFonts w:hint="default"/>
+      </w:rPr>
+    </w:lvl>
+    <w:lvl w:ilvl="6">
+      <w:start w:val="1"/>
+      <w:numFmt w:val="decimal"/>
+      <w:isLgl/>
+      <w:lvlText w:val="%1.%2.%3.%4.%5.%6.%7"/>
+      <w:lvlJc w:val="left"/>
+      <w:pPr>
+        <w:ind w:left="3960" w:hanging="1440"/>
+      </w:pPr>
+      <w:rPr>
+        <w:rFonts w:hint="default"/>
+      </w:rPr>
+    </w:lvl>
+    <w:lvl w:ilvl="7">
+      <w:start w:val="1"/>
+      <w:numFmt w:val="decimal"/>
+      <w:isLgl/>
+      <w:lvlText w:val="%1.%2.%3.%4.%5.%6.%7.%8"/>
+      <w:lvlJc w:val="left"/>
+      <w:pPr>
+        <w:ind w:left="4680" w:hanging="1800"/>
+      </w:pPr>
+      <w:rPr>
+        <w:rFonts w:hint="default"/>
+      </w:rPr>
+    </w:lvl>
+    <w:lvl w:ilvl="8">
+      <w:start w:val="1"/>
+      <w:numFmt w:val="decimal"/>
+      <w:isLgl/>
+      <w:lvlText w:val="%1.%2.%3.%4.%5.%6.%7.%8.%9"/>
+      <w:lvlJc w:val="left"/>
+      <w:pPr>
+        <w:ind w:left="5040" w:hanging="1800"/>
+      </w:pPr>
+      <w:rPr>
+        <w:rFonts w:hint="default"/>
+      </w:rPr>
+    </w:lvl>
+  </w:abstractNum>
+  <w:abstractNum w:abstractNumId="14" w15:restartNumberingAfterBreak="0">
     <w:nsid w:val="495B5A6A"/>
     <w:multiLevelType w:val="hybridMultilevel"/>
     <w:tmpl w:val="29E215AA"/>
@@ -3432,7 +6482,96 @@
       </w:pPr>
     </w:lvl>
   </w:abstractNum>
-  <w:abstractNum w:abstractNumId="8" w15:restartNumberingAfterBreak="0">
+  <w:abstractNum w:abstractNumId="15" w15:restartNumberingAfterBreak="0">
+    <w:nsid w:val="4B571FDA"/>
+    <w:multiLevelType w:val="hybridMultilevel"/>
+    <w:tmpl w:val="2348EC7E"/>
+    <w:lvl w:ilvl="0" w:tplc="0416000F">
+      <w:start w:val="1"/>
+      <w:numFmt w:val="decimal"/>
+      <w:lvlText w:val="%1."/>
+      <w:lvlJc w:val="left"/>
+      <w:pPr>
+        <w:ind w:left="720" w:hanging="360"/>
+      </w:pPr>
+      <w:rPr>
+        <w:rFonts w:hint="default"/>
+      </w:rPr>
+    </w:lvl>
+    <w:lvl w:ilvl="1" w:tplc="04160019" w:tentative="1">
+      <w:start w:val="1"/>
+      <w:numFmt w:val="lowerLetter"/>
+      <w:lvlText w:val="%2."/>
+      <w:lvlJc w:val="left"/>
+      <w:pPr>
+        <w:ind w:left="1440" w:hanging="360"/>
+      </w:pPr>
+    </w:lvl>
+    <w:lvl w:ilvl="2" w:tplc="0416001B" w:tentative="1">
+      <w:start w:val="1"/>
+      <w:numFmt w:val="lowerRoman"/>
+      <w:lvlText w:val="%3."/>
+      <w:lvlJc w:val="right"/>
+      <w:pPr>
+        <w:ind w:left="2160" w:hanging="180"/>
+      </w:pPr>
+    </w:lvl>
+    <w:lvl w:ilvl="3" w:tplc="0416000F" w:tentative="1">
+      <w:start w:val="1"/>
+      <w:numFmt w:val="decimal"/>
+      <w:lvlText w:val="%4."/>
+      <w:lvlJc w:val="left"/>
+      <w:pPr>
+        <w:ind w:left="2880" w:hanging="360"/>
+      </w:pPr>
+    </w:lvl>
+    <w:lvl w:ilvl="4" w:tplc="04160019" w:tentative="1">
+      <w:start w:val="1"/>
+      <w:numFmt w:val="lowerLetter"/>
+      <w:lvlText w:val="%5."/>
+      <w:lvlJc w:val="left"/>
+      <w:pPr>
+        <w:ind w:left="3600" w:hanging="360"/>
+      </w:pPr>
+    </w:lvl>
+    <w:lvl w:ilvl="5" w:tplc="0416001B" w:tentative="1">
+      <w:start w:val="1"/>
+      <w:numFmt w:val="lowerRoman"/>
+      <w:lvlText w:val="%6."/>
+      <w:lvlJc w:val="right"/>
+      <w:pPr>
+        <w:ind w:left="4320" w:hanging="180"/>
+      </w:pPr>
+    </w:lvl>
+    <w:lvl w:ilvl="6" w:tplc="0416000F" w:tentative="1">
+      <w:start w:val="1"/>
+      <w:numFmt w:val="decimal"/>
+      <w:lvlText w:val="%7."/>
+      <w:lvlJc w:val="left"/>
+      <w:pPr>
+        <w:ind w:left="5040" w:hanging="360"/>
+      </w:pPr>
+    </w:lvl>
+    <w:lvl w:ilvl="7" w:tplc="04160019" w:tentative="1">
+      <w:start w:val="1"/>
+      <w:numFmt w:val="lowerLetter"/>
+      <w:lvlText w:val="%8."/>
+      <w:lvlJc w:val="left"/>
+      <w:pPr>
+        <w:ind w:left="5760" w:hanging="360"/>
+      </w:pPr>
+    </w:lvl>
+    <w:lvl w:ilvl="8" w:tplc="0416001B" w:tentative="1">
+      <w:start w:val="1"/>
+      <w:numFmt w:val="lowerRoman"/>
+      <w:lvlText w:val="%9."/>
+      <w:lvlJc w:val="right"/>
+      <w:pPr>
+        <w:ind w:left="6480" w:hanging="180"/>
+      </w:pPr>
+    </w:lvl>
+  </w:abstractNum>
+  <w:abstractNum w:abstractNumId="16" w15:restartNumberingAfterBreak="0">
     <w:nsid w:val="4D045B91"/>
     <w:multiLevelType w:val="multilevel"/>
     <w:tmpl w:val="9E8AB19E"/>
@@ -3553,7 +6692,7 @@
       </w:rPr>
     </w:lvl>
   </w:abstractNum>
-  <w:abstractNum w:abstractNumId="9" w15:restartNumberingAfterBreak="0">
+  <w:abstractNum w:abstractNumId="17" w15:restartNumberingAfterBreak="0">
     <w:nsid w:val="522929EB"/>
     <w:multiLevelType w:val="multilevel"/>
     <w:tmpl w:val="9E8AB19E"/>
@@ -3674,7 +6813,7 @@
       </w:rPr>
     </w:lvl>
   </w:abstractNum>
-  <w:abstractNum w:abstractNumId="10" w15:restartNumberingAfterBreak="0">
+  <w:abstractNum w:abstractNumId="18" w15:restartNumberingAfterBreak="0">
     <w:nsid w:val="59637C2A"/>
     <w:multiLevelType w:val="hybridMultilevel"/>
     <w:tmpl w:val="966649D4"/>
@@ -3763,7 +6902,7 @@
       </w:pPr>
     </w:lvl>
   </w:abstractNum>
-  <w:abstractNum w:abstractNumId="11" w15:restartNumberingAfterBreak="0">
+  <w:abstractNum w:abstractNumId="19" w15:restartNumberingAfterBreak="0">
     <w:nsid w:val="5D334026"/>
     <w:multiLevelType w:val="multilevel"/>
     <w:tmpl w:val="9E8AB19E"/>
@@ -3884,7 +7023,96 @@
       </w:rPr>
     </w:lvl>
   </w:abstractNum>
-  <w:abstractNum w:abstractNumId="12" w15:restartNumberingAfterBreak="0">
+  <w:abstractNum w:abstractNumId="20" w15:restartNumberingAfterBreak="0">
+    <w:nsid w:val="5F080E7D"/>
+    <w:multiLevelType w:val="hybridMultilevel"/>
+    <w:tmpl w:val="29E215AA"/>
+    <w:lvl w:ilvl="0" w:tplc="FFFFFFFF">
+      <w:start w:val="1"/>
+      <w:numFmt w:val="decimal"/>
+      <w:lvlText w:val="%1."/>
+      <w:lvlJc w:val="left"/>
+      <w:pPr>
+        <w:ind w:left="720" w:hanging="360"/>
+      </w:pPr>
+      <w:rPr>
+        <w:rFonts w:hint="default"/>
+      </w:rPr>
+    </w:lvl>
+    <w:lvl w:ilvl="1" w:tplc="FFFFFFFF">
+      <w:start w:val="1"/>
+      <w:numFmt w:val="lowerLetter"/>
+      <w:lvlText w:val="%2."/>
+      <w:lvlJc w:val="left"/>
+      <w:pPr>
+        <w:ind w:left="1440" w:hanging="360"/>
+      </w:pPr>
+    </w:lvl>
+    <w:lvl w:ilvl="2" w:tplc="FFFFFFFF" w:tentative="1">
+      <w:start w:val="1"/>
+      <w:numFmt w:val="lowerRoman"/>
+      <w:lvlText w:val="%3."/>
+      <w:lvlJc w:val="right"/>
+      <w:pPr>
+        <w:ind w:left="2160" w:hanging="180"/>
+      </w:pPr>
+    </w:lvl>
+    <w:lvl w:ilvl="3" w:tplc="FFFFFFFF" w:tentative="1">
+      <w:start w:val="1"/>
+      <w:numFmt w:val="decimal"/>
+      <w:lvlText w:val="%4."/>
+      <w:lvlJc w:val="left"/>
+      <w:pPr>
+        <w:ind w:left="2880" w:hanging="360"/>
+      </w:pPr>
+    </w:lvl>
+    <w:lvl w:ilvl="4" w:tplc="FFFFFFFF" w:tentative="1">
+      <w:start w:val="1"/>
+      <w:numFmt w:val="lowerLetter"/>
+      <w:lvlText w:val="%5."/>
+      <w:lvlJc w:val="left"/>
+      <w:pPr>
+        <w:ind w:left="3600" w:hanging="360"/>
+      </w:pPr>
+    </w:lvl>
+    <w:lvl w:ilvl="5" w:tplc="FFFFFFFF" w:tentative="1">
+      <w:start w:val="1"/>
+      <w:numFmt w:val="lowerRoman"/>
+      <w:lvlText w:val="%6."/>
+      <w:lvlJc w:val="right"/>
+      <w:pPr>
+        <w:ind w:left="4320" w:hanging="180"/>
+      </w:pPr>
+    </w:lvl>
+    <w:lvl w:ilvl="6" w:tplc="FFFFFFFF" w:tentative="1">
+      <w:start w:val="1"/>
+      <w:numFmt w:val="decimal"/>
+      <w:lvlText w:val="%7."/>
+      <w:lvlJc w:val="left"/>
+      <w:pPr>
+        <w:ind w:left="5040" w:hanging="360"/>
+      </w:pPr>
+    </w:lvl>
+    <w:lvl w:ilvl="7" w:tplc="FFFFFFFF" w:tentative="1">
+      <w:start w:val="1"/>
+      <w:numFmt w:val="lowerLetter"/>
+      <w:lvlText w:val="%8."/>
+      <w:lvlJc w:val="left"/>
+      <w:pPr>
+        <w:ind w:left="5760" w:hanging="360"/>
+      </w:pPr>
+    </w:lvl>
+    <w:lvl w:ilvl="8" w:tplc="FFFFFFFF" w:tentative="1">
+      <w:start w:val="1"/>
+      <w:numFmt w:val="lowerRoman"/>
+      <w:lvlText w:val="%9."/>
+      <w:lvlJc w:val="right"/>
+      <w:pPr>
+        <w:ind w:left="6480" w:hanging="180"/>
+      </w:pPr>
+    </w:lvl>
+  </w:abstractNum>
+  <w:abstractNum w:abstractNumId="21" w15:restartNumberingAfterBreak="0">
     <w:nsid w:val="65734757"/>
     <w:multiLevelType w:val="hybridMultilevel"/>
     <w:tmpl w:val="57CA6F2A"/>
@@ -3973,7 +7201,96 @@
       </w:pPr>
     </w:lvl>
   </w:abstractNum>
-  <w:abstractNum w:abstractNumId="13" w15:restartNumberingAfterBreak="0">
+  <w:abstractNum w:abstractNumId="22" w15:restartNumberingAfterBreak="0">
+    <w:nsid w:val="6ADD730B"/>
+    <w:multiLevelType w:val="hybridMultilevel"/>
+    <w:tmpl w:val="29E215AA"/>
+    <w:lvl w:ilvl="0" w:tplc="FFFFFFFF">
+      <w:start w:val="1"/>
+      <w:numFmt w:val="decimal"/>
+      <w:lvlText w:val="%1."/>
+      <w:lvlJc w:val="left"/>
+      <w:pPr>
+        <w:ind w:left="720" w:hanging="360"/>
+      </w:pPr>
+      <w:rPr>
+        <w:rFonts w:hint="default"/>
+      </w:rPr>
+    </w:lvl>
+    <w:lvl w:ilvl="1" w:tplc="FFFFFFFF">
+      <w:start w:val="1"/>
+      <w:numFmt w:val="lowerLetter"/>
+      <w:lvlText w:val="%2."/>
+      <w:lvlJc w:val="left"/>
+      <w:pPr>
+        <w:ind w:left="1440" w:hanging="360"/>
+      </w:pPr>
+    </w:lvl>
+    <w:lvl w:ilvl="2" w:tplc="FFFFFFFF" w:tentative="1">
+      <w:start w:val="1"/>
+      <w:numFmt w:val="lowerRoman"/>
+      <w:lvlText w:val="%3."/>
+      <w:lvlJc w:val="right"/>
+      <w:pPr>
+        <w:ind w:left="2160" w:hanging="180"/>
+      </w:pPr>
+    </w:lvl>
+    <w:lvl w:ilvl="3" w:tplc="FFFFFFFF" w:tentative="1">
+      <w:start w:val="1"/>
+      <w:numFmt w:val="decimal"/>
+      <w:lvlText w:val="%4."/>
+      <w:lvlJc w:val="left"/>
+      <w:pPr>
+        <w:ind w:left="2880" w:hanging="360"/>
+      </w:pPr>
+    </w:lvl>
+    <w:lvl w:ilvl="4" w:tplc="FFFFFFFF" w:tentative="1">
+      <w:start w:val="1"/>
+      <w:numFmt w:val="lowerLetter"/>
+      <w:lvlText w:val="%5."/>
+      <w:lvlJc w:val="left"/>
+      <w:pPr>
+        <w:ind w:left="3600" w:hanging="360"/>
+      </w:pPr>
+    </w:lvl>
+    <w:lvl w:ilvl="5" w:tplc="FFFFFFFF" w:tentative="1">
+      <w:start w:val="1"/>
+      <w:numFmt w:val="lowerRoman"/>
+      <w:lvlText w:val="%6."/>
+      <w:lvlJc w:val="right"/>
+      <w:pPr>
+        <w:ind w:left="4320" w:hanging="180"/>
+      </w:pPr>
+    </w:lvl>
+    <w:lvl w:ilvl="6" w:tplc="FFFFFFFF" w:tentative="1">
+      <w:start w:val="1"/>
+      <w:numFmt w:val="decimal"/>
+      <w:lvlText w:val="%7."/>
+      <w:lvlJc w:val="left"/>
+      <w:pPr>
+        <w:ind w:left="5040" w:hanging="360"/>
+      </w:pPr>
+    </w:lvl>
+    <w:lvl w:ilvl="7" w:tplc="FFFFFFFF" w:tentative="1">
+      <w:start w:val="1"/>
+      <w:numFmt w:val="lowerLetter"/>
+      <w:lvlText w:val="%8."/>
+      <w:lvlJc w:val="left"/>
+      <w:pPr>
+        <w:ind w:left="5760" w:hanging="360"/>
+      </w:pPr>
+    </w:lvl>
+    <w:lvl w:ilvl="8" w:tplc="FFFFFFFF" w:tentative="1">
+      <w:start w:val="1"/>
+      <w:numFmt w:val="lowerRoman"/>
+      <w:lvlText w:val="%9."/>
+      <w:lvlJc w:val="right"/>
+      <w:pPr>
+        <w:ind w:left="6480" w:hanging="180"/>
+      </w:pPr>
+    </w:lvl>
+  </w:abstractNum>
+  <w:abstractNum w:abstractNumId="23" w15:restartNumberingAfterBreak="0">
     <w:nsid w:val="6EA5063E"/>
     <w:multiLevelType w:val="hybridMultilevel"/>
     <w:tmpl w:val="4E1E3F0E"/>
@@ -4062,7 +7379,7 @@
       </w:pPr>
     </w:lvl>
   </w:abstractNum>
-  <w:abstractNum w:abstractNumId="14" w15:restartNumberingAfterBreak="0">
+  <w:abstractNum w:abstractNumId="24" w15:restartNumberingAfterBreak="0">
     <w:nsid w:val="6FB3067E"/>
     <w:multiLevelType w:val="hybridMultilevel"/>
     <w:tmpl w:val="29E215AA"/>
@@ -4151,7 +7468,7 @@
       </w:pPr>
     </w:lvl>
   </w:abstractNum>
-  <w:abstractNum w:abstractNumId="15" w15:restartNumberingAfterBreak="0">
+  <w:abstractNum w:abstractNumId="25" w15:restartNumberingAfterBreak="0">
     <w:nsid w:val="713E3405"/>
     <w:multiLevelType w:val="hybridMultilevel"/>
     <w:tmpl w:val="29E215AA"/>
@@ -4240,7 +7557,7 @@
       </w:pPr>
     </w:lvl>
   </w:abstractNum>
-  <w:abstractNum w:abstractNumId="16" w15:restartNumberingAfterBreak="0">
+  <w:abstractNum w:abstractNumId="26" w15:restartNumberingAfterBreak="0">
     <w:nsid w:val="71812791"/>
     <w:multiLevelType w:val="hybridMultilevel"/>
     <w:tmpl w:val="7E7E29BC"/>
@@ -4329,7 +7646,274 @@
       </w:pPr>
     </w:lvl>
   </w:abstractNum>
-  <w:abstractNum w:abstractNumId="17" w15:restartNumberingAfterBreak="0">
+  <w:abstractNum w:abstractNumId="27" w15:restartNumberingAfterBreak="0">
+    <w:nsid w:val="766726D3"/>
+    <w:multiLevelType w:val="hybridMultilevel"/>
+    <w:tmpl w:val="E08AD2B2"/>
+    <w:lvl w:ilvl="0" w:tplc="0416000F">
+      <w:start w:val="1"/>
+      <w:numFmt w:val="decimal"/>
+      <w:lvlText w:val="%1."/>
+      <w:lvlJc w:val="left"/>
+      <w:pPr>
+        <w:ind w:left="720" w:hanging="360"/>
+      </w:pPr>
+      <w:rPr>
+        <w:rFonts w:hint="default"/>
+      </w:rPr>
+    </w:lvl>
+    <w:lvl w:ilvl="1" w:tplc="04160019" w:tentative="1">
+      <w:start w:val="1"/>
+      <w:numFmt w:val="lowerLetter"/>
+      <w:lvlText w:val="%2."/>
+      <w:lvlJc w:val="left"/>
+      <w:pPr>
+        <w:ind w:left="1440" w:hanging="360"/>
+      </w:pPr>
+    </w:lvl>
+    <w:lvl w:ilvl="2" w:tplc="0416001B" w:tentative="1">
+      <w:start w:val="1"/>
+      <w:numFmt w:val="lowerRoman"/>
+      <w:lvlText w:val="%3."/>
+      <w:lvlJc w:val="right"/>
+      <w:pPr>
+        <w:ind w:left="2160" w:hanging="180"/>
+      </w:pPr>
+    </w:lvl>
+    <w:lvl w:ilvl="3" w:tplc="0416000F" w:tentative="1">
+      <w:start w:val="1"/>
+      <w:numFmt w:val="decimal"/>
+      <w:lvlText w:val="%4."/>
+      <w:lvlJc w:val="left"/>
+      <w:pPr>
+        <w:ind w:left="2880" w:hanging="360"/>
+      </w:pPr>
+    </w:lvl>
+    <w:lvl w:ilvl="4" w:tplc="04160019" w:tentative="1">
+      <w:start w:val="1"/>
+      <w:numFmt w:val="lowerLetter"/>
+      <w:lvlText w:val="%5."/>
+      <w:lvlJc w:val="left"/>
+      <w:pPr>
+        <w:ind w:left="3600" w:hanging="360"/>
+      </w:pPr>
+    </w:lvl>
+    <w:lvl w:ilvl="5" w:tplc="0416001B" w:tentative="1">
+      <w:start w:val="1"/>
+      <w:numFmt w:val="lowerRoman"/>
+      <w:lvlText w:val="%6."/>
+      <w:lvlJc w:val="right"/>
+      <w:pPr>
+        <w:ind w:left="4320" w:hanging="180"/>
+      </w:pPr>
+    </w:lvl>
+    <w:lvl w:ilvl="6" w:tplc="0416000F" w:tentative="1">
+      <w:start w:val="1"/>
+      <w:numFmt w:val="decimal"/>
+      <w:lvlText w:val="%7."/>
+      <w:lvlJc w:val="left"/>
+      <w:pPr>
+        <w:ind w:left="5040" w:hanging="360"/>
+      </w:pPr>
+    </w:lvl>
+    <w:lvl w:ilvl="7" w:tplc="04160019" w:tentative="1">
+      <w:start w:val="1"/>
+      <w:numFmt w:val="lowerLetter"/>
+      <w:lvlText w:val="%8."/>
+      <w:lvlJc w:val="left"/>
+      <w:pPr>
+        <w:ind w:left="5760" w:hanging="360"/>
+      </w:pPr>
+    </w:lvl>
+    <w:lvl w:ilvl="8" w:tplc="0416001B" w:tentative="1">
+      <w:start w:val="1"/>
+      <w:numFmt w:val="lowerRoman"/>
+      <w:lvlText w:val="%9."/>
+      <w:lvlJc w:val="right"/>
+      <w:pPr>
+        <w:ind w:left="6480" w:hanging="180"/>
+      </w:pPr>
+    </w:lvl>
+  </w:abstractNum>
+  <w:abstractNum w:abstractNumId="28" w15:restartNumberingAfterBreak="0">
+    <w:nsid w:val="76AF57AE"/>
+    <w:multiLevelType w:val="hybridMultilevel"/>
+    <w:tmpl w:val="29E215AA"/>
+    <w:lvl w:ilvl="0" w:tplc="FFFFFFFF">
+      <w:start w:val="1"/>
+      <w:numFmt w:val="decimal"/>
+      <w:lvlText w:val="%1."/>
+      <w:lvlJc w:val="left"/>
+      <w:pPr>
+        <w:ind w:left="720" w:hanging="360"/>
+      </w:pPr>
+      <w:rPr>
+        <w:rFonts w:hint="default"/>
+      </w:rPr>
+    </w:lvl>
+    <w:lvl w:ilvl="1" w:tplc="FFFFFFFF">
+      <w:start w:val="1"/>
+      <w:numFmt w:val="lowerLetter"/>
+      <w:lvlText w:val="%2."/>
+      <w:lvlJc w:val="left"/>
+      <w:pPr>
+        <w:ind w:left="1440" w:hanging="360"/>
+      </w:pPr>
+    </w:lvl>
+    <w:lvl w:ilvl="2" w:tplc="FFFFFFFF" w:tentative="1">
+      <w:start w:val="1"/>
+      <w:numFmt w:val="lowerRoman"/>
+      <w:lvlText w:val="%3."/>
+      <w:lvlJc w:val="right"/>
+      <w:pPr>
+        <w:ind w:left="2160" w:hanging="180"/>
+      </w:pPr>
+    </w:lvl>
+    <w:lvl w:ilvl="3" w:tplc="FFFFFFFF" w:tentative="1">
+      <w:start w:val="1"/>
+      <w:numFmt w:val="decimal"/>
+      <w:lvlText w:val="%4."/>
+      <w:lvlJc w:val="left"/>
+      <w:pPr>
+        <w:ind w:left="2880" w:hanging="360"/>
+      </w:pPr>
+    </w:lvl>
+    <w:lvl w:ilvl="4" w:tplc="FFFFFFFF" w:tentative="1">
+      <w:start w:val="1"/>
+      <w:numFmt w:val="lowerLetter"/>
+      <w:lvlText w:val="%5."/>
+      <w:lvlJc w:val="left"/>
+      <w:pPr>
+        <w:ind w:left="3600" w:hanging="360"/>
+      </w:pPr>
+    </w:lvl>
+    <w:lvl w:ilvl="5" w:tplc="FFFFFFFF" w:tentative="1">
+      <w:start w:val="1"/>
+      <w:numFmt w:val="lowerRoman"/>
+      <w:lvlText w:val="%6."/>
+      <w:lvlJc w:val="right"/>
+      <w:pPr>
+        <w:ind w:left="4320" w:hanging="180"/>
+      </w:pPr>
+    </w:lvl>
+    <w:lvl w:ilvl="6" w:tplc="FFFFFFFF" w:tentative="1">
+      <w:start w:val="1"/>
+      <w:numFmt w:val="decimal"/>
+      <w:lvlText w:val="%7."/>
+      <w:lvlJc w:val="left"/>
+      <w:pPr>
+        <w:ind w:left="5040" w:hanging="360"/>
+      </w:pPr>
+    </w:lvl>
+    <w:lvl w:ilvl="7" w:tplc="FFFFFFFF" w:tentative="1">
+      <w:start w:val="1"/>
+      <w:numFmt w:val="lowerLetter"/>
+      <w:lvlText w:val="%8."/>
+      <w:lvlJc w:val="left"/>
+      <w:pPr>
+        <w:ind w:left="5760" w:hanging="360"/>
+      </w:pPr>
+    </w:lvl>
+    <w:lvl w:ilvl="8" w:tplc="FFFFFFFF" w:tentative="1">
+      <w:start w:val="1"/>
+      <w:numFmt w:val="lowerRoman"/>
+      <w:lvlText w:val="%9."/>
+      <w:lvlJc w:val="right"/>
+      <w:pPr>
+        <w:ind w:left="6480" w:hanging="180"/>
+      </w:pPr>
+    </w:lvl>
+  </w:abstractNum>
+  <w:abstractNum w:abstractNumId="29" w15:restartNumberingAfterBreak="0">
+    <w:nsid w:val="791610DF"/>
+    <w:multiLevelType w:val="hybridMultilevel"/>
+    <w:tmpl w:val="29E215AA"/>
+    <w:lvl w:ilvl="0" w:tplc="FFFFFFFF">
+      <w:start w:val="1"/>
+      <w:numFmt w:val="decimal"/>
+      <w:lvlText w:val="%1."/>
+      <w:lvlJc w:val="left"/>
+      <w:pPr>
+        <w:ind w:left="720" w:hanging="360"/>
+      </w:pPr>
+      <w:rPr>
+        <w:rFonts w:hint="default"/>
+      </w:rPr>
+    </w:lvl>
+    <w:lvl w:ilvl="1" w:tplc="FFFFFFFF">
+      <w:start w:val="1"/>
+      <w:numFmt w:val="lowerLetter"/>
+      <w:lvlText w:val="%2."/>
+      <w:lvlJc w:val="left"/>
+      <w:pPr>
+        <w:ind w:left="1440" w:hanging="360"/>
+      </w:pPr>
+    </w:lvl>
+    <w:lvl w:ilvl="2" w:tplc="FFFFFFFF" w:tentative="1">
+      <w:start w:val="1"/>
+      <w:numFmt w:val="lowerRoman"/>
+      <w:lvlText w:val="%3."/>
+      <w:lvlJc w:val="right"/>
+      <w:pPr>
+        <w:ind w:left="2160" w:hanging="180"/>
+      </w:pPr>
+    </w:lvl>
+    <w:lvl w:ilvl="3" w:tplc="FFFFFFFF" w:tentative="1">
+      <w:start w:val="1"/>
+      <w:numFmt w:val="decimal"/>
+      <w:lvlText w:val="%4."/>
+      <w:lvlJc w:val="left"/>
+      <w:pPr>
+        <w:ind w:left="2880" w:hanging="360"/>
+      </w:pPr>
+    </w:lvl>
+    <w:lvl w:ilvl="4" w:tplc="FFFFFFFF" w:tentative="1">
+      <w:start w:val="1"/>
+      <w:numFmt w:val="lowerLetter"/>
+      <w:lvlText w:val="%5."/>
+      <w:lvlJc w:val="left"/>
+      <w:pPr>
+        <w:ind w:left="3600" w:hanging="360"/>
+      </w:pPr>
+    </w:lvl>
+    <w:lvl w:ilvl="5" w:tplc="FFFFFFFF" w:tentative="1">
+      <w:start w:val="1"/>
+      <w:numFmt w:val="lowerRoman"/>
+      <w:lvlText w:val="%6."/>
+      <w:lvlJc w:val="right"/>
+      <w:pPr>
+        <w:ind w:left="4320" w:hanging="180"/>
+      </w:pPr>
+    </w:lvl>
+    <w:lvl w:ilvl="6" w:tplc="FFFFFFFF" w:tentative="1">
+      <w:start w:val="1"/>
+      <w:numFmt w:val="decimal"/>
+      <w:lvlText w:val="%7."/>
+      <w:lvlJc w:val="left"/>
+      <w:pPr>
+        <w:ind w:left="5040" w:hanging="360"/>
+      </w:pPr>
+    </w:lvl>
+    <w:lvl w:ilvl="7" w:tplc="FFFFFFFF" w:tentative="1">
+      <w:start w:val="1"/>
+      <w:numFmt w:val="lowerLetter"/>
+      <w:lvlText w:val="%8."/>
+      <w:lvlJc w:val="left"/>
+      <w:pPr>
+        <w:ind w:left="5760" w:hanging="360"/>
+      </w:pPr>
+    </w:lvl>
+    <w:lvl w:ilvl="8" w:tplc="FFFFFFFF" w:tentative="1">
+      <w:start w:val="1"/>
+      <w:numFmt w:val="lowerRoman"/>
+      <w:lvlText w:val="%9."/>
+      <w:lvlJc w:val="right"/>
+      <w:pPr>
+        <w:ind w:left="6480" w:hanging="180"/>
+      </w:pPr>
+    </w:lvl>
+  </w:abstractNum>
+  <w:abstractNum w:abstractNumId="30" w15:restartNumberingAfterBreak="0">
     <w:nsid w:val="79EE0423"/>
     <w:multiLevelType w:val="multilevel"/>
     <w:tmpl w:val="9E8AB19E"/>
@@ -4450,11 +8034,11 @@
       </w:rPr>
     </w:lvl>
   </w:abstractNum>
-  <w:abstractNum w:abstractNumId="18" w15:restartNumberingAfterBreak="0">
+  <w:abstractNum w:abstractNumId="31" w15:restartNumberingAfterBreak="0">
     <w:nsid w:val="7A0305BC"/>
     <w:multiLevelType w:val="hybridMultilevel"/>
-    <w:tmpl w:val="532AF3F2"/>
-    <w:lvl w:ilvl="0" w:tplc="0416000F">
+    <w:tmpl w:val="59A6C6A2"/>
+    <w:lvl w:ilvl="0" w:tplc="D526C79A">
       <w:start w:val="1"/>
       <w:numFmt w:val="decimal"/>
       <w:lvlText w:val="%1."/>
@@ -4464,6 +8048,8 @@
       </w:pPr>
       <w:rPr>
         <w:rFonts w:hint="default"/>
+        <w:b w:val="0"/>
+        <w:bCs w:val="0"/>
       </w:rPr>
     </w:lvl>
     <w:lvl w:ilvl="1" w:tplc="04160019">
@@ -4539,62 +8125,193 @@
       </w:pPr>
     </w:lvl>
   </w:abstractNum>
+  <w:abstractNum w:abstractNumId="32" w15:restartNumberingAfterBreak="0">
+    <w:nsid w:val="7D643C9B"/>
+    <w:multiLevelType w:val="hybridMultilevel"/>
+    <w:tmpl w:val="29E215AA"/>
+    <w:lvl w:ilvl="0" w:tplc="FFFFFFFF">
+      <w:start w:val="1"/>
+      <w:numFmt w:val="decimal"/>
+      <w:lvlText w:val="%1."/>
+      <w:lvlJc w:val="left"/>
+      <w:pPr>
+        <w:ind w:left="720" w:hanging="360"/>
+      </w:pPr>
+      <w:rPr>
+        <w:rFonts w:hint="default"/>
+      </w:rPr>
+    </w:lvl>
+    <w:lvl w:ilvl="1" w:tplc="FFFFFFFF">
+      <w:start w:val="1"/>
+      <w:numFmt w:val="lowerLetter"/>
+      <w:lvlText w:val="%2."/>
+      <w:lvlJc w:val="left"/>
+      <w:pPr>
+        <w:ind w:left="1440" w:hanging="360"/>
+      </w:pPr>
+    </w:lvl>
+    <w:lvl w:ilvl="2" w:tplc="FFFFFFFF" w:tentative="1">
+      <w:start w:val="1"/>
+      <w:numFmt w:val="lowerRoman"/>
+      <w:lvlText w:val="%3."/>
+      <w:lvlJc w:val="right"/>
+      <w:pPr>
+        <w:ind w:left="2160" w:hanging="180"/>
+      </w:pPr>
+    </w:lvl>
+    <w:lvl w:ilvl="3" w:tplc="FFFFFFFF" w:tentative="1">
+      <w:start w:val="1"/>
+      <w:numFmt w:val="decimal"/>
+      <w:lvlText w:val="%4."/>
+      <w:lvlJc w:val="left"/>
+      <w:pPr>
+        <w:ind w:left="2880" w:hanging="360"/>
+      </w:pPr>
+    </w:lvl>
+    <w:lvl w:ilvl="4" w:tplc="FFFFFFFF" w:tentative="1">
+      <w:start w:val="1"/>
+      <w:numFmt w:val="lowerLetter"/>
+      <w:lvlText w:val="%5."/>
+      <w:lvlJc w:val="left"/>
+      <w:pPr>
+        <w:ind w:left="3600" w:hanging="360"/>
+      </w:pPr>
+    </w:lvl>
+    <w:lvl w:ilvl="5" w:tplc="FFFFFFFF" w:tentative="1">
+      <w:start w:val="1"/>
+      <w:numFmt w:val="lowerRoman"/>
+      <w:lvlText w:val="%6."/>
+      <w:lvlJc w:val="right"/>
+      <w:pPr>
+        <w:ind w:left="4320" w:hanging="180"/>
+      </w:pPr>
+    </w:lvl>
+    <w:lvl w:ilvl="6" w:tplc="FFFFFFFF" w:tentative="1">
+      <w:start w:val="1"/>
+      <w:numFmt w:val="decimal"/>
+      <w:lvlText w:val="%7."/>
+      <w:lvlJc w:val="left"/>
+      <w:pPr>
+        <w:ind w:left="5040" w:hanging="360"/>
+      </w:pPr>
+    </w:lvl>
+    <w:lvl w:ilvl="7" w:tplc="FFFFFFFF" w:tentative="1">
+      <w:start w:val="1"/>
+      <w:numFmt w:val="lowerLetter"/>
+      <w:lvlText w:val="%8."/>
+      <w:lvlJc w:val="left"/>
+      <w:pPr>
+        <w:ind w:left="5760" w:hanging="360"/>
+      </w:pPr>
+    </w:lvl>
+    <w:lvl w:ilvl="8" w:tplc="FFFFFFFF" w:tentative="1">
+      <w:start w:val="1"/>
+      <w:numFmt w:val="lowerRoman"/>
+      <w:lvlText w:val="%9."/>
+      <w:lvlJc w:val="right"/>
+      <w:pPr>
+        <w:ind w:left="6480" w:hanging="180"/>
+      </w:pPr>
+    </w:lvl>
+  </w:abstractNum>
   <w:num w:numId="1" w16cid:durableId="1913657307">
+    <w:abstractNumId w:val="3"/>
+  </w:num>
+  <w:num w:numId="2" w16cid:durableId="1700079552">
+    <w:abstractNumId w:val="2"/>
+  </w:num>
+  <w:num w:numId="3" w16cid:durableId="1655180810">
+    <w:abstractNumId w:val="17"/>
+  </w:num>
+  <w:num w:numId="4" w16cid:durableId="1402829720">
+    <w:abstractNumId w:val="12"/>
+  </w:num>
+  <w:num w:numId="5" w16cid:durableId="2146005242">
+    <w:abstractNumId w:val="8"/>
+  </w:num>
+  <w:num w:numId="6" w16cid:durableId="169223802">
+    <w:abstractNumId w:val="26"/>
+  </w:num>
+  <w:num w:numId="7" w16cid:durableId="661198507">
+    <w:abstractNumId w:val="19"/>
+  </w:num>
+  <w:num w:numId="8" w16cid:durableId="135874550">
+    <w:abstractNumId w:val="11"/>
+  </w:num>
+  <w:num w:numId="9" w16cid:durableId="1400976746">
+    <w:abstractNumId w:val="30"/>
+  </w:num>
+  <w:num w:numId="10" w16cid:durableId="818420246">
+    <w:abstractNumId w:val="5"/>
+  </w:num>
+  <w:num w:numId="11" w16cid:durableId="127944141">
+    <w:abstractNumId w:val="16"/>
+  </w:num>
+  <w:num w:numId="12" w16cid:durableId="645747033">
+    <w:abstractNumId w:val="14"/>
+  </w:num>
+  <w:num w:numId="13" w16cid:durableId="1794666681">
+    <w:abstractNumId w:val="23"/>
+  </w:num>
+  <w:num w:numId="14" w16cid:durableId="1195384405">
+    <w:abstractNumId w:val="18"/>
+  </w:num>
+  <w:num w:numId="15" w16cid:durableId="1716464430">
+    <w:abstractNumId w:val="21"/>
+  </w:num>
+  <w:num w:numId="16" w16cid:durableId="953249056">
+    <w:abstractNumId w:val="24"/>
+  </w:num>
+  <w:num w:numId="17" w16cid:durableId="1136531388">
+    <w:abstractNumId w:val="6"/>
+  </w:num>
+  <w:num w:numId="18" w16cid:durableId="1544974022">
+    <w:abstractNumId w:val="25"/>
+  </w:num>
+  <w:num w:numId="19" w16cid:durableId="385373130">
+    <w:abstractNumId w:val="31"/>
+  </w:num>
+  <w:num w:numId="20" w16cid:durableId="752313783">
+    <w:abstractNumId w:val="27"/>
+  </w:num>
+  <w:num w:numId="21" w16cid:durableId="351879439">
+    <w:abstractNumId w:val="9"/>
+  </w:num>
+  <w:num w:numId="22" w16cid:durableId="1482117713">
+    <w:abstractNumId w:val="0"/>
+  </w:num>
+  <w:num w:numId="23" w16cid:durableId="379086925">
+    <w:abstractNumId w:val="15"/>
+  </w:num>
+  <w:num w:numId="24" w16cid:durableId="1391071048">
+    <w:abstractNumId w:val="32"/>
+  </w:num>
+  <w:num w:numId="25" w16cid:durableId="1198391890">
+    <w:abstractNumId w:val="22"/>
+  </w:num>
+  <w:num w:numId="26" w16cid:durableId="1128668434">
+    <w:abstractNumId w:val="10"/>
+  </w:num>
+  <w:num w:numId="27" w16cid:durableId="35787861">
+    <w:abstractNumId w:val="7"/>
+  </w:num>
+  <w:num w:numId="28" w16cid:durableId="1578854966">
+    <w:abstractNumId w:val="29"/>
+  </w:num>
+  <w:num w:numId="29" w16cid:durableId="316614729">
+    <w:abstractNumId w:val="20"/>
+  </w:num>
+  <w:num w:numId="30" w16cid:durableId="1439175070">
     <w:abstractNumId w:val="1"/>
   </w:num>
-  <w:num w:numId="2" w16cid:durableId="1700079552">
-    <w:abstractNumId w:val="0"/>
+  <w:num w:numId="31" w16cid:durableId="2073888761">
+    <w:abstractNumId w:val="28"/>
   </w:num>
-  <w:num w:numId="3" w16cid:durableId="1655180810">
-    <w:abstractNumId w:val="9"/>
-  </w:num>
-  <w:num w:numId="4" w16cid:durableId="1402829720">
-    <w:abstractNumId w:val="6"/>
-  </w:num>
-  <w:num w:numId="5" w16cid:durableId="2146005242">
+  <w:num w:numId="32" w16cid:durableId="888494307">
     <w:abstractNumId w:val="4"/>
   </w:num>
-  <w:num w:numId="6" w16cid:durableId="169223802">
-    <w:abstractNumId w:val="16"/>
-  </w:num>
-  <w:num w:numId="7" w16cid:durableId="661198507">
-    <w:abstractNumId w:val="11"/>
-  </w:num>
-  <w:num w:numId="8" w16cid:durableId="135874550">
-    <w:abstractNumId w:val="5"/>
-  </w:num>
-  <w:num w:numId="9" w16cid:durableId="1400976746">
-    <w:abstractNumId w:val="17"/>
-  </w:num>
-  <w:num w:numId="10" w16cid:durableId="818420246">
-    <w:abstractNumId w:val="2"/>
-  </w:num>
-  <w:num w:numId="11" w16cid:durableId="127944141">
-    <w:abstractNumId w:val="8"/>
-  </w:num>
-  <w:num w:numId="12" w16cid:durableId="645747033">
-    <w:abstractNumId w:val="7"/>
-  </w:num>
-  <w:num w:numId="13" w16cid:durableId="1794666681">
+  <w:num w:numId="33" w16cid:durableId="1629169035">
     <w:abstractNumId w:val="13"/>
-  </w:num>
-  <w:num w:numId="14" w16cid:durableId="1195384405">
-    <w:abstractNumId w:val="10"/>
-  </w:num>
-  <w:num w:numId="15" w16cid:durableId="1716464430">
-    <w:abstractNumId w:val="12"/>
-  </w:num>
-  <w:num w:numId="16" w16cid:durableId="953249056">
-    <w:abstractNumId w:val="14"/>
-  </w:num>
-  <w:num w:numId="17" w16cid:durableId="1136531388">
-    <w:abstractNumId w:val="3"/>
-  </w:num>
-  <w:num w:numId="18" w16cid:durableId="1544974022">
-    <w:abstractNumId w:val="15"/>
-  </w:num>
-  <w:num w:numId="19" w16cid:durableId="385373130">
-    <w:abstractNumId w:val="18"/>
   </w:num>
 </w:numbering>
 </file>
@@ -5202,7 +8919,6 @@
   <w:style w:type="character" w:default="1" w:styleId="Fontepargpadro">
     <w:name w:val="Default Paragraph Font"/>
     <w:uiPriority w:val="1"/>
-    <w:semiHidden/>
     <w:unhideWhenUsed/>
   </w:style>
   <w:style w:type="table" w:default="1" w:styleId="Tabelanormal">
@@ -5525,6 +9241,71 @@
       <w:spacing w:after="0" w:line="240" w:lineRule="auto"/>
     </w:pPr>
   </w:style>
+  <w:style w:type="paragraph" w:styleId="Pr-formataoHTML">
+    <w:name w:val="HTML Preformatted"/>
+    <w:basedOn w:val="Normal"/>
+    <w:link w:val="Pr-formataoHTMLChar"/>
+    <w:uiPriority w:val="99"/>
+    <w:semiHidden/>
+    <w:unhideWhenUsed/>
+    <w:rsid w:val="004155FE"/>
+    <w:pPr>
+      <w:spacing w:after="0" w:line="240" w:lineRule="auto"/>
+    </w:pPr>
+    <w:rPr>
+      <w:rFonts w:ascii="Consolas" w:hAnsi="Consolas"/>
+      <w:sz w:val="20"/>
+      <w:szCs w:val="20"/>
+    </w:rPr>
+  </w:style>
+  <w:style w:type="character" w:customStyle="1" w:styleId="Pr-formataoHTMLChar">
+    <w:name w:val="Pré-formatação HTML Char"/>
+    <w:basedOn w:val="Fontepargpadro"/>
+    <w:link w:val="Pr-formataoHTML"/>
+    <w:uiPriority w:val="99"/>
+    <w:semiHidden/>
+    <w:rsid w:val="004155FE"/>
+    <w:rPr>
+      <w:rFonts w:ascii="Consolas" w:hAnsi="Consolas"/>
+      <w:sz w:val="20"/>
+      <w:szCs w:val="20"/>
+    </w:rPr>
+  </w:style>
+  <w:style w:type="character" w:styleId="Hyperlink">
+    <w:name w:val="Hyperlink"/>
+    <w:basedOn w:val="Fontepargpadro"/>
+    <w:uiPriority w:val="99"/>
+    <w:unhideWhenUsed/>
+    <w:rsid w:val="00DE1431"/>
+    <w:rPr>
+      <w:color w:val="467886" w:themeColor="hyperlink"/>
+      <w:u w:val="single"/>
+    </w:rPr>
+  </w:style>
+  <w:style w:type="character" w:styleId="MenoPendente">
+    <w:name w:val="Unresolved Mention"/>
+    <w:basedOn w:val="Fontepargpadro"/>
+    <w:uiPriority w:val="99"/>
+    <w:semiHidden/>
+    <w:unhideWhenUsed/>
+    <w:rsid w:val="00DE1431"/>
+    <w:rPr>
+      <w:color w:val="605E5C"/>
+      <w:shd w:val="clear" w:color="auto" w:fill="E1DFDD"/>
+    </w:rPr>
+  </w:style>
+  <w:style w:type="character" w:styleId="HiperlinkVisitado">
+    <w:name w:val="FollowedHyperlink"/>
+    <w:basedOn w:val="Fontepargpadro"/>
+    <w:uiPriority w:val="99"/>
+    <w:semiHidden/>
+    <w:unhideWhenUsed/>
+    <w:rsid w:val="00DE1431"/>
+    <w:rPr>
+      <w:color w:val="96607D" w:themeColor="followedHyperlink"/>
+      <w:u w:val="single"/>
+    </w:rPr>
+  </w:style>
 </w:styles>
 </file>
 

</xml_diff>